<commit_message>
maj ds - blabla oral - ppt
</commit_message>
<xml_diff>
--- a/admin/Examen/DS/DS_Laury.docx
+++ b/admin/Examen/DS/DS_Laury.docx
@@ -2131,6 +2131,12 @@
                 <w:noProof/>
                 <w:webHidden/>
               </w:rPr>
+            </w:r>
+            <w:r>
+              <w:rPr>
+                <w:noProof/>
+                <w:webHidden/>
+              </w:rPr>
               <w:fldChar w:fldCharType="separate"/>
             </w:r>
             <w:r>
@@ -4239,20 +4245,31 @@
         <w:rPr>
           <w:rFonts w:ascii="Parkinsans" w:hAnsi="Parkinsans" w:cstheme="minorHAnsi"/>
         </w:rPr>
-        <w:t xml:space="preserve"> : Permet de connaitre les 3 prochaines expositions grâce à un </w:t>
-      </w:r>
-      <w:r>
-        <w:rPr>
-          <w:rFonts w:ascii="Parkinsans" w:hAnsi="Parkinsans" w:cstheme="minorHAnsi"/>
-          <w:highlight w:val="magenta"/>
-        </w:rPr>
-        <w:t>carrousel</w:t>
-      </w:r>
-      <w:r>
-        <w:rPr>
-          <w:rFonts w:ascii="Parkinsans" w:hAnsi="Parkinsans" w:cstheme="minorHAnsi"/>
-        </w:rPr>
-        <w:t xml:space="preserve">, de connaitre l’association (local, café et magasin), d’avoir accès à l’agenda de toutes les expositions, de présenter l’accessibilité </w:t>
+        <w:t> : Permet de connaitre l</w:t>
+      </w:r>
+      <w:r>
+        <w:rPr>
+          <w:rFonts w:ascii="Parkinsans" w:hAnsi="Parkinsans" w:cstheme="minorHAnsi"/>
+        </w:rPr>
+        <w:t>a dernière</w:t>
+      </w:r>
+      <w:r>
+        <w:rPr>
+          <w:rFonts w:ascii="Parkinsans" w:hAnsi="Parkinsans" w:cstheme="minorHAnsi"/>
+        </w:rPr>
+        <w:t xml:space="preserve"> exposition</w:t>
+      </w:r>
+      <w:r>
+        <w:rPr>
+          <w:rFonts w:ascii="Parkinsans" w:hAnsi="Parkinsans" w:cstheme="minorHAnsi"/>
+        </w:rPr>
+        <w:t xml:space="preserve"> programmée</w:t>
+      </w:r>
+      <w:r>
+        <w:rPr>
+          <w:rFonts w:ascii="Parkinsans" w:hAnsi="Parkinsans" w:cstheme="minorHAnsi"/>
+        </w:rPr>
+        <w:t xml:space="preserve">, d’avoir accès à l’agenda de toutes les expositions, de présenter l’accessibilité </w:t>
       </w:r>
       <w:r>
         <w:rPr>
@@ -4549,6 +4566,31 @@
           <w:rFonts w:ascii="Parkinsans" w:hAnsi="Parkinsans" w:cstheme="minorHAnsi"/>
         </w:rPr>
         <w:t>.</w:t>
+      </w:r>
+    </w:p>
+    <w:p>
+      <w:pPr>
+        <w:spacing w:after="0" w:line="240" w:lineRule="auto"/>
+        <w:ind w:firstLine="567"/>
+        <w:contextualSpacing/>
+        <w:mirrorIndents/>
+        <w:jc w:val="both"/>
+        <w:rPr>
+          <w:rFonts w:ascii="Parkinsans" w:hAnsi="Parkinsans" w:cstheme="minorHAnsi"/>
+        </w:rPr>
+      </w:pPr>
+      <w:r>
+        <w:rPr>
+          <w:rFonts w:ascii="Parkinsans" w:hAnsi="Parkinsans" w:cstheme="minorHAnsi"/>
+          <w:u w:val="single"/>
+        </w:rPr>
+        <w:t>Autres informations</w:t>
+      </w:r>
+      <w:r>
+        <w:rPr>
+          <w:rFonts w:ascii="Parkinsans" w:hAnsi="Parkinsans" w:cstheme="minorHAnsi"/>
+        </w:rPr>
+        <w:t> : Page sur l’association et les locaux (café, boutique)</w:t>
       </w:r>
     </w:p>
     <w:p>
@@ -6318,7 +6360,7 @@
                                 <w:rFonts w:ascii="Parkinsans" w:hAnsi="Parkinsans"/>
                                 <w:b/>
                                 <w:bCs/>
-                                <w:color w:val="806000" w:themeColor="accent4" w:themeShade="80"/>
+                                <w:color w:val="833C0B" w:themeColor="accent2" w:themeShade="80"/>
                               </w:rPr>
                             </w:pPr>
                             <w:r>
@@ -6326,7 +6368,7 @@
                                 <w:rFonts w:ascii="Parkinsans" w:hAnsi="Parkinsans"/>
                                 <w:b/>
                                 <w:bCs/>
-                                <w:color w:val="806000" w:themeColor="accent4" w:themeShade="80"/>
+                                <w:color w:val="833C0B" w:themeColor="accent2" w:themeShade="80"/>
                               </w:rPr>
                               <w:t xml:space="preserve">Développer la partie </w:t>
                             </w:r>
@@ -6336,7 +6378,7 @@
                                 <w:rFonts w:ascii="Parkinsans" w:hAnsi="Parkinsans"/>
                                 <w:b/>
                                 <w:bCs/>
-                                <w:color w:val="806000" w:themeColor="accent4" w:themeShade="80"/>
+                                <w:color w:val="833C0B" w:themeColor="accent2" w:themeShade="80"/>
                               </w:rPr>
                               <w:t>front-end</w:t>
                             </w:r>
@@ -6346,7 +6388,7 @@
                                 <w:rFonts w:ascii="Parkinsans" w:hAnsi="Parkinsans"/>
                                 <w:b/>
                                 <w:bCs/>
-                                <w:color w:val="806000" w:themeColor="accent4" w:themeShade="80"/>
+                                <w:color w:val="833C0B" w:themeColor="accent2" w:themeShade="80"/>
                               </w:rPr>
                               <w:t xml:space="preserve"> d’une application web ou web mobile sécurisée</w:t>
                             </w:r>
@@ -6358,7 +6400,7 @@
                               <w:jc w:val="both"/>
                               <w:rPr>
                                 <w:rFonts w:ascii="Parkinsans" w:hAnsi="Parkinsans"/>
-                                <w:color w:val="806000" w:themeColor="accent4" w:themeShade="80"/>
+                                <w:color w:val="833C0B" w:themeColor="accent2" w:themeShade="80"/>
                               </w:rPr>
                             </w:pPr>
                           </w:p>
@@ -6368,22 +6410,15 @@
                               <w:jc w:val="both"/>
                               <w:rPr>
                                 <w:rFonts w:ascii="Parkinsans" w:hAnsi="Parkinsans"/>
-                                <w:color w:val="806000" w:themeColor="accent4" w:themeShade="80"/>
+                                <w:color w:val="833C0B" w:themeColor="accent2" w:themeShade="80"/>
                               </w:rPr>
                             </w:pPr>
                             <w:r>
                               <w:rPr>
                                 <w:rFonts w:ascii="Parkinsans" w:hAnsi="Parkinsans"/>
-                                <w:color w:val="806000" w:themeColor="accent4" w:themeShade="80"/>
+                                <w:color w:val="833C0B" w:themeColor="accent2" w:themeShade="80"/>
                               </w:rPr>
-                              <w:t xml:space="preserve">- </w:t>
-                            </w:r>
-                            <w:r>
-                              <w:rPr>
-                                <w:rFonts w:ascii="Parkinsans" w:hAnsi="Parkinsans"/>
-                                <w:color w:val="806000" w:themeColor="accent4" w:themeShade="80"/>
-                              </w:rPr>
-                              <w:t>Installer et configurer son environnement de travail en fonction du projet web ou web mobile</w:t>
+                              <w:t>- Installer et configurer son environnement de travail en fonction du projet web ou web mobile</w:t>
                             </w:r>
                           </w:p>
                           <w:p>
@@ -6392,22 +6427,15 @@
                               <w:jc w:val="both"/>
                               <w:rPr>
                                 <w:rFonts w:ascii="Parkinsans" w:hAnsi="Parkinsans"/>
-                                <w:color w:val="806000" w:themeColor="accent4" w:themeShade="80"/>
+                                <w:color w:val="833C0B" w:themeColor="accent2" w:themeShade="80"/>
                               </w:rPr>
                             </w:pPr>
                             <w:r>
                               <w:rPr>
                                 <w:rFonts w:ascii="Parkinsans" w:hAnsi="Parkinsans"/>
-                                <w:color w:val="806000" w:themeColor="accent4" w:themeShade="80"/>
+                                <w:color w:val="833C0B" w:themeColor="accent2" w:themeShade="80"/>
                               </w:rPr>
-                              <w:t xml:space="preserve">- </w:t>
-                            </w:r>
-                            <w:r>
-                              <w:rPr>
-                                <w:rFonts w:ascii="Parkinsans" w:hAnsi="Parkinsans"/>
-                                <w:color w:val="806000" w:themeColor="accent4" w:themeShade="80"/>
-                              </w:rPr>
-                              <w:t>Maquetter des interfaces utilisateur web ou web mobile</w:t>
+                              <w:t>- Maquetter des interfaces utilisateur web ou web mobile</w:t>
                             </w:r>
                           </w:p>
                           <w:p>
@@ -6416,22 +6444,15 @@
                               <w:jc w:val="both"/>
                               <w:rPr>
                                 <w:rFonts w:ascii="Parkinsans" w:hAnsi="Parkinsans"/>
-                                <w:color w:val="806000" w:themeColor="accent4" w:themeShade="80"/>
+                                <w:color w:val="833C0B" w:themeColor="accent2" w:themeShade="80"/>
                               </w:rPr>
                             </w:pPr>
                             <w:r>
                               <w:rPr>
                                 <w:rFonts w:ascii="Parkinsans" w:hAnsi="Parkinsans"/>
-                                <w:color w:val="806000" w:themeColor="accent4" w:themeShade="80"/>
+                                <w:color w:val="833C0B" w:themeColor="accent2" w:themeShade="80"/>
                               </w:rPr>
-                              <w:t xml:space="preserve">- </w:t>
-                            </w:r>
-                            <w:r>
-                              <w:rPr>
-                                <w:rFonts w:ascii="Parkinsans" w:hAnsi="Parkinsans"/>
-                                <w:color w:val="806000" w:themeColor="accent4" w:themeShade="80"/>
-                              </w:rPr>
-                              <w:t>Réaliser des interfaces utilisateur statiques web ou web mobile</w:t>
+                              <w:t>- Réaliser des interfaces utilisateur statiques web ou web mobile</w:t>
                             </w:r>
                           </w:p>
                           <w:p>
@@ -6440,22 +6461,15 @@
                               <w:jc w:val="both"/>
                               <w:rPr>
                                 <w:rFonts w:ascii="Parkinsans" w:hAnsi="Parkinsans"/>
-                                <w:color w:val="806000" w:themeColor="accent4" w:themeShade="80"/>
+                                <w:color w:val="833C0B" w:themeColor="accent2" w:themeShade="80"/>
                               </w:rPr>
                             </w:pPr>
                             <w:r>
                               <w:rPr>
                                 <w:rFonts w:ascii="Parkinsans" w:hAnsi="Parkinsans"/>
-                                <w:color w:val="806000" w:themeColor="accent4" w:themeShade="80"/>
+                                <w:color w:val="833C0B" w:themeColor="accent2" w:themeShade="80"/>
                               </w:rPr>
-                              <w:t xml:space="preserve">- </w:t>
-                            </w:r>
-                            <w:r>
-                              <w:rPr>
-                                <w:rFonts w:ascii="Parkinsans" w:hAnsi="Parkinsans"/>
-                                <w:color w:val="806000" w:themeColor="accent4" w:themeShade="80"/>
-                              </w:rPr>
-                              <w:t>Développer la partie dynamique des interfaces utilisateur web ou web mobile</w:t>
+                              <w:t>- Développer la partie dynamique des interfaces utilisateur web ou web mobile</w:t>
                             </w:r>
                           </w:p>
                           <w:p>
@@ -6523,7 +6537,7 @@
                           <w:rFonts w:ascii="Parkinsans" w:hAnsi="Parkinsans"/>
                           <w:b/>
                           <w:bCs/>
-                          <w:color w:val="806000" w:themeColor="accent4" w:themeShade="80"/>
+                          <w:color w:val="833C0B" w:themeColor="accent2" w:themeShade="80"/>
                         </w:rPr>
                       </w:pPr>
                       <w:r>
@@ -6531,7 +6545,7 @@
                           <w:rFonts w:ascii="Parkinsans" w:hAnsi="Parkinsans"/>
                           <w:b/>
                           <w:bCs/>
-                          <w:color w:val="806000" w:themeColor="accent4" w:themeShade="80"/>
+                          <w:color w:val="833C0B" w:themeColor="accent2" w:themeShade="80"/>
                         </w:rPr>
                         <w:t xml:space="preserve">Développer la partie </w:t>
                       </w:r>
@@ -6541,7 +6555,7 @@
                           <w:rFonts w:ascii="Parkinsans" w:hAnsi="Parkinsans"/>
                           <w:b/>
                           <w:bCs/>
-                          <w:color w:val="806000" w:themeColor="accent4" w:themeShade="80"/>
+                          <w:color w:val="833C0B" w:themeColor="accent2" w:themeShade="80"/>
                         </w:rPr>
                         <w:t>front-end</w:t>
                       </w:r>
@@ -6551,7 +6565,7 @@
                           <w:rFonts w:ascii="Parkinsans" w:hAnsi="Parkinsans"/>
                           <w:b/>
                           <w:bCs/>
-                          <w:color w:val="806000" w:themeColor="accent4" w:themeShade="80"/>
+                          <w:color w:val="833C0B" w:themeColor="accent2" w:themeShade="80"/>
                         </w:rPr>
                         <w:t xml:space="preserve"> d’une application web ou web mobile sécurisée</w:t>
                       </w:r>
@@ -6563,7 +6577,7 @@
                         <w:jc w:val="both"/>
                         <w:rPr>
                           <w:rFonts w:ascii="Parkinsans" w:hAnsi="Parkinsans"/>
-                          <w:color w:val="806000" w:themeColor="accent4" w:themeShade="80"/>
+                          <w:color w:val="833C0B" w:themeColor="accent2" w:themeShade="80"/>
                         </w:rPr>
                       </w:pPr>
                     </w:p>
@@ -6573,22 +6587,15 @@
                         <w:jc w:val="both"/>
                         <w:rPr>
                           <w:rFonts w:ascii="Parkinsans" w:hAnsi="Parkinsans"/>
-                          <w:color w:val="806000" w:themeColor="accent4" w:themeShade="80"/>
+                          <w:color w:val="833C0B" w:themeColor="accent2" w:themeShade="80"/>
                         </w:rPr>
                       </w:pPr>
                       <w:r>
                         <w:rPr>
                           <w:rFonts w:ascii="Parkinsans" w:hAnsi="Parkinsans"/>
-                          <w:color w:val="806000" w:themeColor="accent4" w:themeShade="80"/>
+                          <w:color w:val="833C0B" w:themeColor="accent2" w:themeShade="80"/>
                         </w:rPr>
-                        <w:t xml:space="preserve">- </w:t>
-                      </w:r>
-                      <w:r>
-                        <w:rPr>
-                          <w:rFonts w:ascii="Parkinsans" w:hAnsi="Parkinsans"/>
-                          <w:color w:val="806000" w:themeColor="accent4" w:themeShade="80"/>
-                        </w:rPr>
-                        <w:t>Installer et configurer son environnement de travail en fonction du projet web ou web mobile</w:t>
+                        <w:t>- Installer et configurer son environnement de travail en fonction du projet web ou web mobile</w:t>
                       </w:r>
                     </w:p>
                     <w:p>
@@ -6597,22 +6604,15 @@
                         <w:jc w:val="both"/>
                         <w:rPr>
                           <w:rFonts w:ascii="Parkinsans" w:hAnsi="Parkinsans"/>
-                          <w:color w:val="806000" w:themeColor="accent4" w:themeShade="80"/>
+                          <w:color w:val="833C0B" w:themeColor="accent2" w:themeShade="80"/>
                         </w:rPr>
                       </w:pPr>
                       <w:r>
                         <w:rPr>
                           <w:rFonts w:ascii="Parkinsans" w:hAnsi="Parkinsans"/>
-                          <w:color w:val="806000" w:themeColor="accent4" w:themeShade="80"/>
+                          <w:color w:val="833C0B" w:themeColor="accent2" w:themeShade="80"/>
                         </w:rPr>
-                        <w:t xml:space="preserve">- </w:t>
-                      </w:r>
-                      <w:r>
-                        <w:rPr>
-                          <w:rFonts w:ascii="Parkinsans" w:hAnsi="Parkinsans"/>
-                          <w:color w:val="806000" w:themeColor="accent4" w:themeShade="80"/>
-                        </w:rPr>
-                        <w:t>Maquetter des interfaces utilisateur web ou web mobile</w:t>
+                        <w:t>- Maquetter des interfaces utilisateur web ou web mobile</w:t>
                       </w:r>
                     </w:p>
                     <w:p>
@@ -6621,22 +6621,15 @@
                         <w:jc w:val="both"/>
                         <w:rPr>
                           <w:rFonts w:ascii="Parkinsans" w:hAnsi="Parkinsans"/>
-                          <w:color w:val="806000" w:themeColor="accent4" w:themeShade="80"/>
+                          <w:color w:val="833C0B" w:themeColor="accent2" w:themeShade="80"/>
                         </w:rPr>
                       </w:pPr>
                       <w:r>
                         <w:rPr>
                           <w:rFonts w:ascii="Parkinsans" w:hAnsi="Parkinsans"/>
-                          <w:color w:val="806000" w:themeColor="accent4" w:themeShade="80"/>
+                          <w:color w:val="833C0B" w:themeColor="accent2" w:themeShade="80"/>
                         </w:rPr>
-                        <w:t xml:space="preserve">- </w:t>
-                      </w:r>
-                      <w:r>
-                        <w:rPr>
-                          <w:rFonts w:ascii="Parkinsans" w:hAnsi="Parkinsans"/>
-                          <w:color w:val="806000" w:themeColor="accent4" w:themeShade="80"/>
-                        </w:rPr>
-                        <w:t>Réaliser des interfaces utilisateur statiques web ou web mobile</w:t>
+                        <w:t>- Réaliser des interfaces utilisateur statiques web ou web mobile</w:t>
                       </w:r>
                     </w:p>
                     <w:p>
@@ -6645,22 +6638,15 @@
                         <w:jc w:val="both"/>
                         <w:rPr>
                           <w:rFonts w:ascii="Parkinsans" w:hAnsi="Parkinsans"/>
-                          <w:color w:val="806000" w:themeColor="accent4" w:themeShade="80"/>
+                          <w:color w:val="833C0B" w:themeColor="accent2" w:themeShade="80"/>
                         </w:rPr>
                       </w:pPr>
                       <w:r>
                         <w:rPr>
                           <w:rFonts w:ascii="Parkinsans" w:hAnsi="Parkinsans"/>
-                          <w:color w:val="806000" w:themeColor="accent4" w:themeShade="80"/>
+                          <w:color w:val="833C0B" w:themeColor="accent2" w:themeShade="80"/>
                         </w:rPr>
-                        <w:t xml:space="preserve">- </w:t>
-                      </w:r>
-                      <w:r>
-                        <w:rPr>
-                          <w:rFonts w:ascii="Parkinsans" w:hAnsi="Parkinsans"/>
-                          <w:color w:val="806000" w:themeColor="accent4" w:themeShade="80"/>
-                        </w:rPr>
-                        <w:t>Développer la partie dynamique des interfaces utilisateur web ou web mobile</w:t>
+                        <w:t>- Développer la partie dynamique des interfaces utilisateur web ou web mobile</w:t>
                       </w:r>
                     </w:p>
                     <w:p>
@@ -6864,7 +6850,7 @@
                                 <w:rFonts w:ascii="Parkinsans" w:hAnsi="Parkinsans"/>
                                 <w:b/>
                                 <w:bCs/>
-                                <w:color w:val="806000" w:themeColor="accent4" w:themeShade="80"/>
+                                <w:color w:val="833C0B" w:themeColor="accent2" w:themeShade="80"/>
                               </w:rPr>
                             </w:pPr>
                             <w:r>
@@ -6872,7 +6858,7 @@
                                 <w:rFonts w:ascii="Parkinsans" w:hAnsi="Parkinsans"/>
                                 <w:b/>
                                 <w:bCs/>
-                                <w:color w:val="806000" w:themeColor="accent4" w:themeShade="80"/>
+                                <w:color w:val="833C0B" w:themeColor="accent2" w:themeShade="80"/>
                               </w:rPr>
                               <w:t xml:space="preserve">Développer la partie </w:t>
                             </w:r>
@@ -6882,7 +6868,7 @@
                                 <w:rFonts w:ascii="Parkinsans" w:hAnsi="Parkinsans"/>
                                 <w:b/>
                                 <w:bCs/>
-                                <w:color w:val="806000" w:themeColor="accent4" w:themeShade="80"/>
+                                <w:color w:val="833C0B" w:themeColor="accent2" w:themeShade="80"/>
                               </w:rPr>
                               <w:t>back-end</w:t>
                             </w:r>
@@ -6892,7 +6878,7 @@
                                 <w:rFonts w:ascii="Parkinsans" w:hAnsi="Parkinsans"/>
                                 <w:b/>
                                 <w:bCs/>
-                                <w:color w:val="806000" w:themeColor="accent4" w:themeShade="80"/>
+                                <w:color w:val="833C0B" w:themeColor="accent2" w:themeShade="80"/>
                               </w:rPr>
                               <w:t xml:space="preserve"> d’une application web ou web mobile sécurisée</w:t>
                             </w:r>
@@ -6904,7 +6890,7 @@
                               <w:jc w:val="both"/>
                               <w:rPr>
                                 <w:rFonts w:ascii="Parkinsans" w:hAnsi="Parkinsans"/>
-                                <w:color w:val="806000" w:themeColor="accent4" w:themeShade="80"/>
+                                <w:color w:val="833C0B" w:themeColor="accent2" w:themeShade="80"/>
                               </w:rPr>
                             </w:pPr>
                           </w:p>
@@ -6914,22 +6900,15 @@
                               <w:jc w:val="both"/>
                               <w:rPr>
                                 <w:rFonts w:ascii="Parkinsans" w:hAnsi="Parkinsans"/>
-                                <w:color w:val="806000" w:themeColor="accent4" w:themeShade="80"/>
+                                <w:color w:val="833C0B" w:themeColor="accent2" w:themeShade="80"/>
                               </w:rPr>
                             </w:pPr>
                             <w:r>
                               <w:rPr>
                                 <w:rFonts w:ascii="Parkinsans" w:hAnsi="Parkinsans"/>
-                                <w:color w:val="806000" w:themeColor="accent4" w:themeShade="80"/>
+                                <w:color w:val="833C0B" w:themeColor="accent2" w:themeShade="80"/>
                               </w:rPr>
-                              <w:t xml:space="preserve">- </w:t>
-                            </w:r>
-                            <w:r>
-                              <w:rPr>
-                                <w:rFonts w:ascii="Parkinsans" w:hAnsi="Parkinsans"/>
-                                <w:color w:val="806000" w:themeColor="accent4" w:themeShade="80"/>
-                              </w:rPr>
-                              <w:t>Mettre en place une base de données relationnelle</w:t>
+                              <w:t>- Mettre en place une base de données relationnelle</w:t>
                             </w:r>
                           </w:p>
                           <w:p>
@@ -6938,22 +6917,15 @@
                               <w:jc w:val="both"/>
                               <w:rPr>
                                 <w:rFonts w:ascii="Parkinsans" w:hAnsi="Parkinsans"/>
-                                <w:color w:val="806000" w:themeColor="accent4" w:themeShade="80"/>
+                                <w:color w:val="833C0B" w:themeColor="accent2" w:themeShade="80"/>
                               </w:rPr>
                             </w:pPr>
                             <w:r>
                               <w:rPr>
                                 <w:rFonts w:ascii="Parkinsans" w:hAnsi="Parkinsans"/>
-                                <w:color w:val="806000" w:themeColor="accent4" w:themeShade="80"/>
+                                <w:color w:val="833C0B" w:themeColor="accent2" w:themeShade="80"/>
                               </w:rPr>
-                              <w:t xml:space="preserve">- </w:t>
-                            </w:r>
-                            <w:r>
-                              <w:rPr>
-                                <w:rFonts w:ascii="Parkinsans" w:hAnsi="Parkinsans"/>
-                                <w:color w:val="806000" w:themeColor="accent4" w:themeShade="80"/>
-                              </w:rPr>
-                              <w:t>Développer des composants d’accès aux données SQL et NoSQL</w:t>
+                              <w:t>- Développer des composants d’accès aux données SQL et NoSQL</w:t>
                             </w:r>
                           </w:p>
                           <w:p>
@@ -6962,22 +6934,15 @@
                               <w:jc w:val="both"/>
                               <w:rPr>
                                 <w:rFonts w:ascii="Parkinsans" w:hAnsi="Parkinsans"/>
-                                <w:color w:val="806000" w:themeColor="accent4" w:themeShade="80"/>
+                                <w:color w:val="833C0B" w:themeColor="accent2" w:themeShade="80"/>
                               </w:rPr>
                             </w:pPr>
                             <w:r>
                               <w:rPr>
                                 <w:rFonts w:ascii="Parkinsans" w:hAnsi="Parkinsans"/>
-                                <w:color w:val="806000" w:themeColor="accent4" w:themeShade="80"/>
+                                <w:color w:val="833C0B" w:themeColor="accent2" w:themeShade="80"/>
                               </w:rPr>
-                              <w:t xml:space="preserve">- </w:t>
-                            </w:r>
-                            <w:r>
-                              <w:rPr>
-                                <w:rFonts w:ascii="Parkinsans" w:hAnsi="Parkinsans"/>
-                                <w:color w:val="806000" w:themeColor="accent4" w:themeShade="80"/>
-                              </w:rPr>
-                              <w:t>Développer des composants métier coté serveur</w:t>
+                              <w:t>- Développer des composants métier coté serveur</w:t>
                             </w:r>
                           </w:p>
                           <w:p>
@@ -6986,22 +6951,15 @@
                               <w:jc w:val="both"/>
                               <w:rPr>
                                 <w:rFonts w:ascii="Parkinsans" w:hAnsi="Parkinsans"/>
-                                <w:color w:val="806000" w:themeColor="accent4" w:themeShade="80"/>
+                                <w:color w:val="833C0B" w:themeColor="accent2" w:themeShade="80"/>
                               </w:rPr>
                             </w:pPr>
                             <w:r>
                               <w:rPr>
                                 <w:rFonts w:ascii="Parkinsans" w:hAnsi="Parkinsans"/>
-                                <w:color w:val="806000" w:themeColor="accent4" w:themeShade="80"/>
+                                <w:color w:val="833C0B" w:themeColor="accent2" w:themeShade="80"/>
                               </w:rPr>
-                              <w:t xml:space="preserve">- </w:t>
-                            </w:r>
-                            <w:r>
-                              <w:rPr>
-                                <w:rFonts w:ascii="Parkinsans" w:hAnsi="Parkinsans"/>
-                                <w:color w:val="806000" w:themeColor="accent4" w:themeShade="80"/>
-                              </w:rPr>
-                              <w:t>Documenter le déploiement d’une application dynamique web ou web mobile</w:t>
+                              <w:t>- Documenter le déploiement d’une application dynamique web ou web mobile</w:t>
                             </w:r>
                           </w:p>
                           <w:p>
@@ -7048,7 +7006,7 @@
                           <w:rFonts w:ascii="Parkinsans" w:hAnsi="Parkinsans"/>
                           <w:b/>
                           <w:bCs/>
-                          <w:color w:val="806000" w:themeColor="accent4" w:themeShade="80"/>
+                          <w:color w:val="833C0B" w:themeColor="accent2" w:themeShade="80"/>
                         </w:rPr>
                       </w:pPr>
                       <w:r>
@@ -7056,7 +7014,7 @@
                           <w:rFonts w:ascii="Parkinsans" w:hAnsi="Parkinsans"/>
                           <w:b/>
                           <w:bCs/>
-                          <w:color w:val="806000" w:themeColor="accent4" w:themeShade="80"/>
+                          <w:color w:val="833C0B" w:themeColor="accent2" w:themeShade="80"/>
                         </w:rPr>
                         <w:t xml:space="preserve">Développer la partie </w:t>
                       </w:r>
@@ -7066,7 +7024,7 @@
                           <w:rFonts w:ascii="Parkinsans" w:hAnsi="Parkinsans"/>
                           <w:b/>
                           <w:bCs/>
-                          <w:color w:val="806000" w:themeColor="accent4" w:themeShade="80"/>
+                          <w:color w:val="833C0B" w:themeColor="accent2" w:themeShade="80"/>
                         </w:rPr>
                         <w:t>back-end</w:t>
                       </w:r>
@@ -7076,7 +7034,7 @@
                           <w:rFonts w:ascii="Parkinsans" w:hAnsi="Parkinsans"/>
                           <w:b/>
                           <w:bCs/>
-                          <w:color w:val="806000" w:themeColor="accent4" w:themeShade="80"/>
+                          <w:color w:val="833C0B" w:themeColor="accent2" w:themeShade="80"/>
                         </w:rPr>
                         <w:t xml:space="preserve"> d’une application web ou web mobile sécurisée</w:t>
                       </w:r>
@@ -7088,7 +7046,7 @@
                         <w:jc w:val="both"/>
                         <w:rPr>
                           <w:rFonts w:ascii="Parkinsans" w:hAnsi="Parkinsans"/>
-                          <w:color w:val="806000" w:themeColor="accent4" w:themeShade="80"/>
+                          <w:color w:val="833C0B" w:themeColor="accent2" w:themeShade="80"/>
                         </w:rPr>
                       </w:pPr>
                     </w:p>
@@ -7098,22 +7056,15 @@
                         <w:jc w:val="both"/>
                         <w:rPr>
                           <w:rFonts w:ascii="Parkinsans" w:hAnsi="Parkinsans"/>
-                          <w:color w:val="806000" w:themeColor="accent4" w:themeShade="80"/>
+                          <w:color w:val="833C0B" w:themeColor="accent2" w:themeShade="80"/>
                         </w:rPr>
                       </w:pPr>
                       <w:r>
                         <w:rPr>
                           <w:rFonts w:ascii="Parkinsans" w:hAnsi="Parkinsans"/>
-                          <w:color w:val="806000" w:themeColor="accent4" w:themeShade="80"/>
+                          <w:color w:val="833C0B" w:themeColor="accent2" w:themeShade="80"/>
                         </w:rPr>
-                        <w:t xml:space="preserve">- </w:t>
-                      </w:r>
-                      <w:r>
-                        <w:rPr>
-                          <w:rFonts w:ascii="Parkinsans" w:hAnsi="Parkinsans"/>
-                          <w:color w:val="806000" w:themeColor="accent4" w:themeShade="80"/>
-                        </w:rPr>
-                        <w:t>Mettre en place une base de données relationnelle</w:t>
+                        <w:t>- Mettre en place une base de données relationnelle</w:t>
                       </w:r>
                     </w:p>
                     <w:p>
@@ -7122,22 +7073,15 @@
                         <w:jc w:val="both"/>
                         <w:rPr>
                           <w:rFonts w:ascii="Parkinsans" w:hAnsi="Parkinsans"/>
-                          <w:color w:val="806000" w:themeColor="accent4" w:themeShade="80"/>
+                          <w:color w:val="833C0B" w:themeColor="accent2" w:themeShade="80"/>
                         </w:rPr>
                       </w:pPr>
                       <w:r>
                         <w:rPr>
                           <w:rFonts w:ascii="Parkinsans" w:hAnsi="Parkinsans"/>
-                          <w:color w:val="806000" w:themeColor="accent4" w:themeShade="80"/>
+                          <w:color w:val="833C0B" w:themeColor="accent2" w:themeShade="80"/>
                         </w:rPr>
-                        <w:t xml:space="preserve">- </w:t>
-                      </w:r>
-                      <w:r>
-                        <w:rPr>
-                          <w:rFonts w:ascii="Parkinsans" w:hAnsi="Parkinsans"/>
-                          <w:color w:val="806000" w:themeColor="accent4" w:themeShade="80"/>
-                        </w:rPr>
-                        <w:t>Développer des composants d’accès aux données SQL et NoSQL</w:t>
+                        <w:t>- Développer des composants d’accès aux données SQL et NoSQL</w:t>
                       </w:r>
                     </w:p>
                     <w:p>
@@ -7146,22 +7090,15 @@
                         <w:jc w:val="both"/>
                         <w:rPr>
                           <w:rFonts w:ascii="Parkinsans" w:hAnsi="Parkinsans"/>
-                          <w:color w:val="806000" w:themeColor="accent4" w:themeShade="80"/>
+                          <w:color w:val="833C0B" w:themeColor="accent2" w:themeShade="80"/>
                         </w:rPr>
                       </w:pPr>
                       <w:r>
                         <w:rPr>
                           <w:rFonts w:ascii="Parkinsans" w:hAnsi="Parkinsans"/>
-                          <w:color w:val="806000" w:themeColor="accent4" w:themeShade="80"/>
+                          <w:color w:val="833C0B" w:themeColor="accent2" w:themeShade="80"/>
                         </w:rPr>
-                        <w:t xml:space="preserve">- </w:t>
-                      </w:r>
-                      <w:r>
-                        <w:rPr>
-                          <w:rFonts w:ascii="Parkinsans" w:hAnsi="Parkinsans"/>
-                          <w:color w:val="806000" w:themeColor="accent4" w:themeShade="80"/>
-                        </w:rPr>
-                        <w:t>Développer des composants métier coté serveur</w:t>
+                        <w:t>- Développer des composants métier coté serveur</w:t>
                       </w:r>
                     </w:p>
                     <w:p>
@@ -7170,22 +7107,15 @@
                         <w:jc w:val="both"/>
                         <w:rPr>
                           <w:rFonts w:ascii="Parkinsans" w:hAnsi="Parkinsans"/>
-                          <w:color w:val="806000" w:themeColor="accent4" w:themeShade="80"/>
+                          <w:color w:val="833C0B" w:themeColor="accent2" w:themeShade="80"/>
                         </w:rPr>
                       </w:pPr>
                       <w:r>
                         <w:rPr>
                           <w:rFonts w:ascii="Parkinsans" w:hAnsi="Parkinsans"/>
-                          <w:color w:val="806000" w:themeColor="accent4" w:themeShade="80"/>
+                          <w:color w:val="833C0B" w:themeColor="accent2" w:themeShade="80"/>
                         </w:rPr>
-                        <w:t xml:space="preserve">- </w:t>
-                      </w:r>
-                      <w:r>
-                        <w:rPr>
-                          <w:rFonts w:ascii="Parkinsans" w:hAnsi="Parkinsans"/>
-                          <w:color w:val="806000" w:themeColor="accent4" w:themeShade="80"/>
-                        </w:rPr>
-                        <w:t>Documenter le déploiement d’une application dynamique web ou web mobile</w:t>
+                        <w:t>- Documenter le déploiement d’une application dynamique web ou web mobile</w:t>
                       </w:r>
                     </w:p>
                     <w:p>
@@ -7546,6 +7476,7 @@
       <w:r>
         <w:rPr>
           <w:rFonts w:ascii="Parkinsans" w:hAnsi="Parkinsans"/>
+          <w:noProof/>
           <w:u w:val="single"/>
         </w:rPr>
         <w:drawing>
@@ -7766,6 +7697,7 @@
       <w:r>
         <w:rPr>
           <w:rFonts w:ascii="Parkinsans" w:hAnsi="Parkinsans"/>
+          <w:noProof/>
         </w:rPr>
         <w:drawing>
           <wp:anchor distT="0" distB="0" distL="114300" distR="114300" simplePos="0" relativeHeight="251794432" behindDoc="0" locked="0" layoutInCell="1" allowOverlap="1" wp14:anchorId="560201B8" wp14:editId="0480EC8D">
@@ -7943,6 +7875,7 @@
       <w:r>
         <w:rPr>
           <w:rFonts w:ascii="Parkinsans" w:hAnsi="Parkinsans"/>
+          <w:noProof/>
           <w:u w:val="single"/>
         </w:rPr>
         <w:drawing>
@@ -8146,6 +8079,7 @@
       <w:r>
         <w:rPr>
           <w:rFonts w:ascii="Parkinsans" w:hAnsi="Parkinsans"/>
+          <w:noProof/>
         </w:rPr>
         <w:drawing>
           <wp:anchor distT="0" distB="0" distL="114300" distR="114300" simplePos="0" relativeHeight="251796480" behindDoc="0" locked="0" layoutInCell="1" allowOverlap="1" wp14:anchorId="55809589" wp14:editId="44DBB59A">
@@ -9567,6 +9501,7 @@
       <w:r>
         <w:rPr>
           <w:rFonts w:ascii="Parkinsans" w:hAnsi="Parkinsans"/>
+          <w:noProof/>
         </w:rPr>
         <w:drawing>
           <wp:anchor distT="0" distB="0" distL="114300" distR="114300" simplePos="0" relativeHeight="251798528" behindDoc="0" locked="0" layoutInCell="1" allowOverlap="1" wp14:anchorId="0F2D99EE" wp14:editId="7BDAE357">
@@ -9731,6 +9666,7 @@
       <w:r>
         <w:rPr>
           <w:rFonts w:ascii="Parkinsans" w:hAnsi="Parkinsans"/>
+          <w:noProof/>
         </w:rPr>
         <w:drawing>
           <wp:anchor distT="0" distB="0" distL="114300" distR="114300" simplePos="0" relativeHeight="251797504" behindDoc="0" locked="0" layoutInCell="1" allowOverlap="1" wp14:anchorId="4C2D1BF6" wp14:editId="7BF95229">
@@ -9850,6 +9786,7 @@
       <w:r>
         <w:rPr>
           <w:rFonts w:ascii="Parkinsans" w:hAnsi="Parkinsans"/>
+          <w:noProof/>
         </w:rPr>
         <w:drawing>
           <wp:anchor distT="0" distB="0" distL="114300" distR="114300" simplePos="0" relativeHeight="251799552" behindDoc="0" locked="0" layoutInCell="1" allowOverlap="1" wp14:anchorId="4E3D9EEA" wp14:editId="716B3F2C">
@@ -10027,6 +9964,7 @@
       <w:r>
         <w:rPr>
           <w:rFonts w:ascii="Parkinsans" w:hAnsi="Parkinsans"/>
+          <w:noProof/>
         </w:rPr>
         <w:drawing>
           <wp:anchor distT="0" distB="0" distL="114300" distR="114300" simplePos="0" relativeHeight="251800576" behindDoc="0" locked="0" layoutInCell="1" allowOverlap="1" wp14:anchorId="6FB2BD24" wp14:editId="0AE7B402">
@@ -10091,6 +10029,7 @@
       <w:r>
         <w:rPr>
           <w:rFonts w:ascii="Parkinsans" w:hAnsi="Parkinsans"/>
+          <w:noProof/>
         </w:rPr>
         <w:drawing>
           <wp:anchor distT="0" distB="0" distL="114300" distR="114300" simplePos="0" relativeHeight="251801600" behindDoc="0" locked="0" layoutInCell="1" allowOverlap="1" wp14:anchorId="0B1CB5C0" wp14:editId="7B0FB684">
@@ -10166,6 +10105,7 @@
       <w:r>
         <w:rPr>
           <w:rFonts w:ascii="Parkinsans" w:hAnsi="Parkinsans"/>
+          <w:noProof/>
         </w:rPr>
         <w:drawing>
           <wp:anchor distT="0" distB="0" distL="114300" distR="114300" simplePos="0" relativeHeight="251802624" behindDoc="0" locked="0" layoutInCell="1" allowOverlap="1" wp14:anchorId="7F125891" wp14:editId="5451E14B">
@@ -10292,6 +10232,7 @@
         <w:t>et des paramètres par défaut (</w:t>
       </w:r>
       <w:proofErr w:type="spellStart"/>
+      <w:proofErr w:type="gramStart"/>
       <w:r>
         <w:rPr>
           <w:rFonts w:ascii="Parkinsans" w:hAnsi="Parkinsans"/>
@@ -10299,6 +10240,7 @@
         <w:t>doctrine.yaml</w:t>
       </w:r>
       <w:proofErr w:type="spellEnd"/>
+      <w:proofErr w:type="gramEnd"/>
       <w:r>
         <w:rPr>
           <w:rFonts w:ascii="Parkinsans" w:hAnsi="Parkinsans"/>
@@ -10372,6 +10314,7 @@
       <w:r>
         <w:rPr>
           <w:rFonts w:ascii="Parkinsans" w:hAnsi="Parkinsans"/>
+          <w:noProof/>
         </w:rPr>
         <w:drawing>
           <wp:anchor distT="0" distB="0" distL="114300" distR="114300" simplePos="0" relativeHeight="251803648" behindDoc="0" locked="0" layoutInCell="1" allowOverlap="1" wp14:anchorId="3BB00E7F" wp14:editId="74AA8B89">
@@ -10436,6 +10379,7 @@
       <w:r>
         <w:rPr>
           <w:rFonts w:ascii="Parkinsans" w:hAnsi="Parkinsans"/>
+          <w:noProof/>
         </w:rPr>
         <w:drawing>
           <wp:anchor distT="0" distB="0" distL="114300" distR="114300" simplePos="0" relativeHeight="251804672" behindDoc="0" locked="0" layoutInCell="1" allowOverlap="1" wp14:anchorId="2AD14C0C" wp14:editId="7E1B4551">
@@ -11275,6 +11219,7 @@
         <w:t xml:space="preserve">, fonctions (ex : </w:t>
       </w:r>
       <w:proofErr w:type="spellStart"/>
+      <w:proofErr w:type="gramStart"/>
       <w:r>
         <w:rPr>
           <w:rFonts w:ascii="Parkinsans" w:hAnsi="Parkinsans"/>
@@ -11286,7 +11231,14 @@
         <w:rPr>
           <w:rFonts w:ascii="Parkinsans" w:hAnsi="Parkinsans"/>
         </w:rPr>
-        <w:t>())</w:t>
+        <w:t>(</w:t>
+      </w:r>
+      <w:proofErr w:type="gramEnd"/>
+      <w:r>
+        <w:rPr>
+          <w:rFonts w:ascii="Parkinsans" w:hAnsi="Parkinsans"/>
+        </w:rPr>
+        <w:t>))</w:t>
       </w:r>
     </w:p>
     <w:p>
@@ -12169,6 +12121,7 @@
         <w:t> « </w:t>
       </w:r>
       <w:proofErr w:type="spellStart"/>
+      <w:proofErr w:type="gramStart"/>
       <w:r>
         <w:rPr>
           <w:rFonts w:ascii="Parkinsans" w:hAnsi="Parkinsans" w:cstheme="minorHAnsi"/>
@@ -12176,6 +12129,7 @@
         <w:t>composer.json</w:t>
       </w:r>
       <w:proofErr w:type="spellEnd"/>
+      <w:proofErr w:type="gramEnd"/>
       <w:r>
         <w:rPr>
           <w:rFonts w:ascii="Parkinsans" w:hAnsi="Parkinsans" w:cstheme="minorHAnsi"/>
@@ -12264,6 +12218,7 @@
         <w:t>. (</w:t>
       </w:r>
       <w:proofErr w:type="spellStart"/>
+      <w:proofErr w:type="gramStart"/>
       <w:r>
         <w:rPr>
           <w:rFonts w:ascii="Parkinsans" w:hAnsi="Parkinsans" w:cstheme="minorHAnsi"/>
@@ -12271,6 +12226,7 @@
         <w:t>exs</w:t>
       </w:r>
       <w:proofErr w:type="spellEnd"/>
+      <w:proofErr w:type="gramEnd"/>
       <w:r>
         <w:rPr>
           <w:rFonts w:ascii="Parkinsans" w:hAnsi="Parkinsans" w:cstheme="minorHAnsi"/>
@@ -13696,6 +13652,18 @@
     </w:p>
     <w:p>
       <w:pPr>
+        <w:pStyle w:val="Paragraphedeliste"/>
+        <w:spacing w:after="0" w:line="240" w:lineRule="auto"/>
+        <w:ind w:left="0"/>
+        <w:mirrorIndents/>
+        <w:jc w:val="both"/>
+        <w:rPr>
+          <w:rFonts w:ascii="Parkinsans" w:hAnsi="Parkinsans" w:cstheme="minorHAnsi"/>
+        </w:rPr>
+      </w:pPr>
+    </w:p>
+    <w:p>
+      <w:pPr>
         <w:pStyle w:val="Titre2"/>
       </w:pPr>
       <w:bookmarkStart w:id="19" w:name="_Toc197811795"/>
@@ -13822,6 +13790,7 @@
       <w:r>
         <w:rPr>
           <w:rFonts w:ascii="Parkinsans" w:hAnsi="Parkinsans" w:cstheme="minorHAnsi"/>
+          <w:noProof/>
         </w:rPr>
         <w:drawing>
           <wp:anchor distT="0" distB="0" distL="114300" distR="114300" simplePos="0" relativeHeight="251792384" behindDoc="0" locked="0" layoutInCell="1" allowOverlap="1" wp14:anchorId="462CE175" wp14:editId="23CC3B30">
@@ -14957,7 +14926,6 @@
     <w:p>
       <w:pPr>
         <w:spacing w:after="0" w:line="240" w:lineRule="auto"/>
-        <w:ind w:left="360"/>
         <w:mirrorIndents/>
         <w:jc w:val="both"/>
         <w:rPr>
@@ -16043,6 +16011,7 @@
           <w:u w:color="FF0000"/>
         </w:rPr>
       </w:pPr>
+      <w:bookmarkStart w:id="20" w:name="_Hlk198046763"/>
       <w:r>
         <w:rPr>
           <w:rFonts w:ascii="Parkinsans" w:hAnsi="Parkinsans" w:cstheme="minorHAnsi"/>
@@ -16221,6 +16190,7 @@
         <w:t>. Il est mélangé a des lettres, chiffres et caractères spéciaux.</w:t>
       </w:r>
     </w:p>
+    <w:bookmarkEnd w:id="20"/>
     <w:p>
       <w:pPr>
         <w:pStyle w:val="Paragraphedeliste"/>
@@ -16326,6 +16296,7 @@
           <w:rFonts w:ascii="Parkinsans" w:hAnsi="Parkinsans" w:cstheme="minorHAnsi"/>
         </w:rPr>
       </w:pPr>
+      <w:bookmarkStart w:id="21" w:name="_Hlk198047471"/>
       <w:r>
         <w:rPr>
           <w:rFonts w:ascii="Parkinsans" w:hAnsi="Parkinsans" w:cstheme="minorHAnsi"/>
@@ -16405,6 +16376,7 @@
         <w:t>{12,} :  Douze caractères minimum.</w:t>
       </w:r>
     </w:p>
+    <w:bookmarkEnd w:id="21"/>
     <w:p>
       <w:pPr>
         <w:spacing w:after="0" w:line="240" w:lineRule="auto"/>
@@ -16585,6 +16557,7 @@
         <w:t xml:space="preserve">; DROP TABLE </w:t>
       </w:r>
       <w:proofErr w:type="spellStart"/>
+      <w:proofErr w:type="gramStart"/>
       <w:r>
         <w:rPr>
           <w:rFonts w:ascii="Parkinsans" w:hAnsi="Parkinsans" w:cstheme="minorHAnsi"/>
@@ -16602,6 +16575,7 @@
         </w:rPr>
         <w:t>;</w:t>
       </w:r>
+      <w:proofErr w:type="gramEnd"/>
       <w:r>
         <w:rPr>
           <w:rFonts w:ascii="Parkinsans" w:hAnsi="Parkinsans" w:cstheme="minorHAnsi"/>
@@ -16802,6 +16776,7 @@
         <w:t xml:space="preserve">La méthode </w:t>
       </w:r>
       <w:proofErr w:type="spellStart"/>
+      <w:proofErr w:type="gramStart"/>
       <w:r>
         <w:rPr>
           <w:rFonts w:ascii="Parkinsans" w:hAnsi="Parkinsans" w:cstheme="minorHAnsi"/>
@@ -16817,7 +16792,16 @@
           <w:i/>
           <w:iCs/>
         </w:rPr>
-        <w:t>()</w:t>
+        <w:t>(</w:t>
+      </w:r>
+      <w:proofErr w:type="gramEnd"/>
+      <w:r>
+        <w:rPr>
+          <w:rFonts w:ascii="Parkinsans" w:hAnsi="Parkinsans" w:cstheme="minorHAnsi"/>
+          <w:i/>
+          <w:iCs/>
+        </w:rPr>
+        <w:t>)</w:t>
       </w:r>
       <w:r>
         <w:rPr>
@@ -17003,6 +16987,7 @@
       <w:r>
         <w:rPr>
           <w:rFonts w:ascii="Parkinsans" w:hAnsi="Parkinsans" w:cstheme="minorHAnsi"/>
+          <w:noProof/>
         </w:rPr>
         <w:drawing>
           <wp:anchor distT="0" distB="0" distL="114300" distR="114300" simplePos="0" relativeHeight="251823104" behindDoc="0" locked="0" layoutInCell="1" allowOverlap="1" wp14:anchorId="08FD77D3" wp14:editId="23C57F0F">
@@ -17842,6 +17827,7 @@
         <w:t xml:space="preserve">, ouvre un lien dans un nouvel onglet tout en laissant la page ouverte vulnérable à une modification via </w:t>
       </w:r>
       <w:proofErr w:type="spellStart"/>
+      <w:proofErr w:type="gramStart"/>
       <w:r>
         <w:rPr>
           <w:rFonts w:ascii="Parkinsans" w:hAnsi="Parkinsans" w:cstheme="minorHAnsi"/>
@@ -17851,6 +17837,7 @@
         <w:t>window.opener</w:t>
       </w:r>
       <w:proofErr w:type="spellEnd"/>
+      <w:proofErr w:type="gramEnd"/>
       <w:r>
         <w:rPr>
           <w:rFonts w:ascii="Parkinsans" w:hAnsi="Parkinsans" w:cstheme="minorHAnsi"/>
@@ -17954,6 +17941,7 @@
         </w:rPr>
       </w:pPr>
       <w:proofErr w:type="spellStart"/>
+      <w:proofErr w:type="gramStart"/>
       <w:r>
         <w:rPr>
           <w:rFonts w:ascii="Parkinsans" w:hAnsi="Parkinsans" w:cstheme="minorHAnsi"/>
@@ -17964,6 +17952,7 @@
         <w:t>noopener</w:t>
       </w:r>
       <w:proofErr w:type="spellEnd"/>
+      <w:proofErr w:type="gramEnd"/>
       <w:r>
         <w:rPr>
           <w:rFonts w:ascii="Parkinsans" w:hAnsi="Parkinsans" w:cstheme="minorHAnsi"/>
@@ -17997,6 +17986,7 @@
         <w:tab/>
       </w:r>
       <w:proofErr w:type="spellStart"/>
+      <w:proofErr w:type="gramStart"/>
       <w:r>
         <w:rPr>
           <w:rFonts w:ascii="Parkinsans" w:hAnsi="Parkinsans" w:cstheme="minorHAnsi"/>
@@ -18007,6 +17997,7 @@
         <w:t>noreferrer</w:t>
       </w:r>
       <w:proofErr w:type="spellEnd"/>
+      <w:proofErr w:type="gramEnd"/>
       <w:r>
         <w:rPr>
           <w:rFonts w:ascii="Parkinsans" w:hAnsi="Parkinsans" w:cstheme="minorHAnsi"/>
@@ -18374,6 +18365,7 @@
         <w:t xml:space="preserve">Les contrôles sont effectués via la méthode </w:t>
       </w:r>
       <w:proofErr w:type="spellStart"/>
+      <w:proofErr w:type="gramStart"/>
       <w:r>
         <w:rPr>
           <w:rFonts w:ascii="Parkinsans" w:hAnsi="Parkinsans" w:cstheme="minorHAnsi"/>
@@ -18389,7 +18381,16 @@
           <w:i/>
           <w:iCs/>
         </w:rPr>
-        <w:t>()</w:t>
+        <w:t>(</w:t>
+      </w:r>
+      <w:proofErr w:type="gramEnd"/>
+      <w:r>
+        <w:rPr>
+          <w:rFonts w:ascii="Parkinsans" w:hAnsi="Parkinsans" w:cstheme="minorHAnsi"/>
+          <w:i/>
+          <w:iCs/>
+        </w:rPr>
+        <w:t>)</w:t>
       </w:r>
     </w:p>
     <w:p>
@@ -18585,7 +18586,7 @@
       <w:pPr>
         <w:pStyle w:val="Titre1"/>
       </w:pPr>
-      <w:bookmarkStart w:id="20" w:name="_Toc197811796"/>
+      <w:bookmarkStart w:id="22" w:name="_Toc197811796"/>
       <w:r>
         <w:t xml:space="preserve">IV </w:t>
       </w:r>
@@ -18604,7 +18605,7 @@
       <w:r>
         <w:t>Optimization</w:t>
       </w:r>
-      <w:bookmarkEnd w:id="20"/>
+      <w:bookmarkEnd w:id="22"/>
       <w:proofErr w:type="spellEnd"/>
     </w:p>
     <w:p>
@@ -18693,14 +18694,14 @@
       <w:pPr>
         <w:pStyle w:val="Titre2"/>
       </w:pPr>
-      <w:bookmarkStart w:id="21" w:name="_Toc197811797"/>
+      <w:bookmarkStart w:id="23" w:name="_Toc197811797"/>
       <w:r>
         <w:t xml:space="preserve">1. </w:t>
       </w:r>
       <w:r>
         <w:t>Structure du contenu et balisage HTML</w:t>
       </w:r>
-      <w:bookmarkEnd w:id="21"/>
+      <w:bookmarkEnd w:id="23"/>
     </w:p>
     <w:p>
       <w:pPr>
@@ -19776,11 +19777,11 @@
       <w:pPr>
         <w:pStyle w:val="Titre2"/>
       </w:pPr>
-      <w:bookmarkStart w:id="22" w:name="_Toc197811798"/>
+      <w:bookmarkStart w:id="24" w:name="_Toc197811798"/>
       <w:r>
         <w:t>2. Optimisation technique</w:t>
       </w:r>
-      <w:bookmarkEnd w:id="22"/>
+      <w:bookmarkEnd w:id="24"/>
     </w:p>
     <w:p>
       <w:pPr>
@@ -20605,11 +20606,11 @@
       <w:pPr>
         <w:pStyle w:val="Titre2"/>
       </w:pPr>
-      <w:bookmarkStart w:id="23" w:name="_Toc197811799"/>
+      <w:bookmarkStart w:id="25" w:name="_Toc197811799"/>
       <w:r>
         <w:t>3. Interactivité maitrisée</w:t>
       </w:r>
-      <w:bookmarkEnd w:id="23"/>
+      <w:bookmarkEnd w:id="25"/>
     </w:p>
     <w:p>
       <w:pPr>
@@ -20703,44 +20704,13 @@
         <w:rPr>
           <w:rFonts w:ascii="Parkinsans" w:hAnsi="Parkinsans" w:cstheme="minorHAnsi"/>
         </w:rPr>
-        <w:t xml:space="preserve"> menu burger ainsi qu’un</w:t>
-      </w:r>
-      <w:r>
-        <w:rPr>
-          <w:rFonts w:ascii="Parkinsans" w:hAnsi="Parkinsans" w:cstheme="minorHAnsi"/>
-        </w:rPr>
-        <w:t xml:space="preserve"> </w:t>
-      </w:r>
-      <w:r>
-        <w:rPr>
-          <w:rFonts w:ascii="Parkinsans" w:hAnsi="Parkinsans" w:cstheme="minorHAnsi"/>
-          <w:highlight w:val="magenta"/>
-        </w:rPr>
-        <w:t>carrousel</w:t>
-      </w:r>
-      <w:r>
-        <w:rPr>
-          <w:rFonts w:ascii="Parkinsans" w:hAnsi="Parkinsans" w:cstheme="minorHAnsi"/>
-        </w:rPr>
-        <w:t xml:space="preserve"> des </w:t>
-      </w:r>
-      <w:r>
-        <w:rPr>
-          <w:rFonts w:ascii="Parkinsans" w:hAnsi="Parkinsans" w:cstheme="minorHAnsi"/>
-        </w:rPr>
-        <w:t xml:space="preserve">3 </w:t>
-      </w:r>
-      <w:r>
-        <w:rPr>
-          <w:rFonts w:ascii="Parkinsans" w:hAnsi="Parkinsans" w:cstheme="minorHAnsi"/>
-        </w:rPr>
-        <w:t>dernières exposition</w:t>
-      </w:r>
-      <w:r>
-        <w:rPr>
-          <w:rFonts w:ascii="Parkinsans" w:hAnsi="Parkinsans" w:cstheme="minorHAnsi"/>
-        </w:rPr>
-        <w:t>s.</w:t>
+        <w:t xml:space="preserve"> menu burger</w:t>
+      </w:r>
+      <w:r>
+        <w:rPr>
+          <w:rFonts w:ascii="Parkinsans" w:hAnsi="Parkinsans" w:cstheme="minorHAnsi"/>
+        </w:rPr>
+        <w:t>.</w:t>
       </w:r>
     </w:p>
     <w:p>
@@ -20804,14 +20774,14 @@
       <w:pPr>
         <w:pStyle w:val="Titre1"/>
       </w:pPr>
-      <w:bookmarkStart w:id="24" w:name="_Toc197811800"/>
+      <w:bookmarkStart w:id="26" w:name="_Toc197811800"/>
       <w:r>
         <w:t xml:space="preserve">V </w:t>
       </w:r>
       <w:r>
         <w:t>Conception du projet</w:t>
       </w:r>
-      <w:bookmarkEnd w:id="24"/>
+      <w:bookmarkEnd w:id="26"/>
     </w:p>
     <w:p>
       <w:pPr>
@@ -20828,7 +20798,7 @@
       <w:pPr>
         <w:pStyle w:val="Titre2"/>
       </w:pPr>
-      <w:bookmarkStart w:id="25" w:name="_Toc197811801"/>
+      <w:bookmarkStart w:id="27" w:name="_Toc197811801"/>
       <w:r>
         <w:t xml:space="preserve">1. </w:t>
       </w:r>
@@ -20838,7 +20808,7 @@
       <w:r>
         <w:t xml:space="preserve"> des données</w:t>
       </w:r>
-      <w:bookmarkEnd w:id="25"/>
+      <w:bookmarkEnd w:id="27"/>
     </w:p>
     <w:p>
       <w:pPr>
@@ -21818,6 +21788,7 @@
       <w:r>
         <w:rPr>
           <w:rFonts w:ascii="Parkinsans" w:hAnsi="Parkinsans" w:cstheme="minorHAnsi"/>
+          <w:noProof/>
         </w:rPr>
         <mc:AlternateContent>
           <mc:Choice Requires="wps">
@@ -21965,6 +21936,7 @@
       <w:r>
         <w:rPr>
           <w:rFonts w:ascii="Parkinsans" w:hAnsi="Parkinsans" w:cstheme="minorHAnsi"/>
+          <w:noProof/>
         </w:rPr>
         <mc:AlternateContent>
           <mc:Choice Requires="wps">
@@ -22565,13 +22537,7 @@
                               <w:rPr>
                                 <w:rFonts w:ascii="Parkinsans" w:hAnsi="Parkinsans"/>
                               </w:rPr>
-                              <w:t>un</w:t>
-                            </w:r>
-                            <w:r>
-                              <w:rPr>
-                                <w:rFonts w:ascii="Parkinsans" w:hAnsi="Parkinsans"/>
-                              </w:rPr>
-                              <w:t xml:space="preserve"> utilisateur peut</w:t>
+                              <w:t>un utilisateur peut</w:t>
                             </w:r>
                             <w:r>
                               <w:rPr>
@@ -22631,13 +22597,7 @@
                         <w:rPr>
                           <w:rFonts w:ascii="Parkinsans" w:hAnsi="Parkinsans"/>
                         </w:rPr>
-                        <w:t>un</w:t>
-                      </w:r>
-                      <w:r>
-                        <w:rPr>
-                          <w:rFonts w:ascii="Parkinsans" w:hAnsi="Parkinsans"/>
-                        </w:rPr>
-                        <w:t xml:space="preserve"> utilisateur peut</w:t>
+                        <w:t>un utilisateur peut</w:t>
                       </w:r>
                       <w:r>
                         <w:rPr>
@@ -22670,6 +22630,7 @@
       <w:r>
         <w:rPr>
           <w:rFonts w:ascii="Parkinsans" w:hAnsi="Parkinsans" w:cstheme="minorHAnsi"/>
+          <w:noProof/>
         </w:rPr>
         <mc:AlternateContent>
           <mc:Choice Requires="wps">
@@ -22756,14 +22717,7 @@
                                 <w:rFonts w:ascii="Parkinsans" w:hAnsi="Parkinsans"/>
                                 <w:color w:val="0D0D0D" w:themeColor="text1" w:themeTint="F2"/>
                               </w:rPr>
-                              <w:t>One</w:t>
-                            </w:r>
-                            <w:r>
-                              <w:rPr>
-                                <w:rFonts w:ascii="Parkinsans" w:hAnsi="Parkinsans"/>
-                                <w:color w:val="0D0D0D" w:themeColor="text1" w:themeTint="F2"/>
-                              </w:rPr>
-                              <w:t>ToMany</w:t>
+                              <w:t>OneToMany</w:t>
                             </w:r>
                             <w:proofErr w:type="spellEnd"/>
                             <w:r>
@@ -22873,14 +22827,7 @@
                           <w:rFonts w:ascii="Parkinsans" w:hAnsi="Parkinsans"/>
                           <w:color w:val="0D0D0D" w:themeColor="text1" w:themeTint="F2"/>
                         </w:rPr>
-                        <w:t>One</w:t>
-                      </w:r>
-                      <w:r>
-                        <w:rPr>
-                          <w:rFonts w:ascii="Parkinsans" w:hAnsi="Parkinsans"/>
-                          <w:color w:val="0D0D0D" w:themeColor="text1" w:themeTint="F2"/>
-                        </w:rPr>
-                        <w:t>ToMany</w:t>
+                        <w:t>OneToMany</w:t>
                       </w:r>
                       <w:proofErr w:type="spellEnd"/>
                       <w:r>
@@ -22943,6 +22890,7 @@
       <w:r>
         <w:rPr>
           <w:rFonts w:ascii="Parkinsans" w:hAnsi="Parkinsans" w:cstheme="minorHAnsi"/>
+          <w:noProof/>
         </w:rPr>
         <mc:AlternateContent>
           <mc:Choice Requires="wps">
@@ -23219,10 +23167,18 @@
         <w:jc w:val="left"/>
       </w:pPr>
       <w:r>
-        <w:t>Modèle Logique de Données (MLD)</w:t>
-      </w:r>
-      <w:r>
-        <w:t xml:space="preserve">                        </w:t>
+        <w:t>Modèle Logique de Données (</w:t>
+      </w:r>
+      <w:proofErr w:type="gramStart"/>
+      <w:r>
+        <w:t>MLD)</w:t>
+      </w:r>
+      <w:r>
+        <w:t xml:space="preserve">   </w:t>
+      </w:r>
+      <w:proofErr w:type="gramEnd"/>
+      <w:r>
+        <w:t xml:space="preserve">              </w:t>
       </w:r>
       <w:r>
         <w:rPr>
@@ -23673,14 +23629,14 @@
       <w:pPr>
         <w:pStyle w:val="Titre2"/>
       </w:pPr>
-      <w:bookmarkStart w:id="26" w:name="_Toc197811802"/>
+      <w:bookmarkStart w:id="28" w:name="_Toc197811802"/>
       <w:r>
         <w:t xml:space="preserve">2. </w:t>
       </w:r>
       <w:r>
         <w:t>Maquettage</w:t>
       </w:r>
-      <w:bookmarkEnd w:id="26"/>
+      <w:bookmarkEnd w:id="28"/>
     </w:p>
     <w:p>
       <w:pPr>
@@ -24571,7 +24527,14 @@
         <w:rPr>
           <w:rFonts w:ascii="Parkinsans" w:hAnsi="Parkinsans" w:cstheme="minorHAnsi"/>
         </w:rPr>
-        <w:t>Puff (</w:t>
+        <w:t xml:space="preserve">Puff </w:t>
+      </w:r>
+      <w:proofErr w:type="gramStart"/>
+      <w:r>
+        <w:rPr>
+          <w:rFonts w:ascii="Parkinsans" w:hAnsi="Parkinsans" w:cstheme="minorHAnsi"/>
+        </w:rPr>
+        <w:t>(</w:t>
       </w:r>
       <w:r>
         <w:rPr>
@@ -24584,7 +24547,15 @@
           <w:rFonts w:ascii="Parkinsans" w:hAnsi="Parkinsans" w:cstheme="minorHAnsi"/>
           <w:color w:val="FFA07A"/>
         </w:rPr>
-        <w:t>#FFA07A</w:t>
+        <w:t>#</w:t>
+      </w:r>
+      <w:proofErr w:type="gramEnd"/>
+      <w:r>
+        <w:rPr>
+          <w:rFonts w:ascii="Parkinsans" w:hAnsi="Parkinsans" w:cstheme="minorHAnsi"/>
+          <w:color w:val="FFA07A"/>
+        </w:rPr>
+        <w:t>FFA07A</w:t>
       </w:r>
       <w:r>
         <w:rPr>
@@ -24729,7 +24700,14 @@
           <w:rFonts w:ascii="Parkinsans" w:hAnsi="Parkinsans" w:cstheme="minorHAnsi"/>
           <w:u w:val="single"/>
         </w:rPr>
-        <w:t>Marron (</w:t>
+        <w:t>Brun roux</w:t>
+      </w:r>
+      <w:r>
+        <w:rPr>
+          <w:rFonts w:ascii="Parkinsans" w:hAnsi="Parkinsans" w:cstheme="minorHAnsi"/>
+          <w:u w:val="single"/>
+        </w:rPr>
+        <w:t xml:space="preserve"> (</w:t>
       </w:r>
       <w:r>
         <w:rPr>
@@ -25057,14 +25035,14 @@
       <w:pPr>
         <w:pStyle w:val="Titre2"/>
       </w:pPr>
-      <w:bookmarkStart w:id="27" w:name="_Toc197811803"/>
+      <w:bookmarkStart w:id="29" w:name="_Toc197811803"/>
       <w:r>
         <w:t xml:space="preserve">3. </w:t>
       </w:r>
       <w:r>
         <w:t>Expérience utilisateur, interface et accessibilité</w:t>
       </w:r>
-      <w:bookmarkEnd w:id="27"/>
+      <w:bookmarkEnd w:id="29"/>
     </w:p>
     <w:p>
       <w:pPr>
@@ -25308,6 +25286,7 @@
           <w:rFonts w:ascii="Parkinsans" w:hAnsi="Parkinsans" w:cstheme="minorHAnsi"/>
           <w:b/>
           <w:bCs/>
+          <w:highlight w:val="magenta"/>
         </w:rPr>
         <w:t>fil d’Ariane</w:t>
       </w:r>
@@ -26650,6 +26629,7 @@
       <w:r>
         <w:rPr>
           <w:rFonts w:ascii="Parkinsans" w:hAnsi="Parkinsans" w:cstheme="minorHAnsi"/>
+          <w:noProof/>
         </w:rPr>
         <w:drawing>
           <wp:anchor distT="0" distB="0" distL="114300" distR="114300" simplePos="0" relativeHeight="251822080" behindDoc="0" locked="0" layoutInCell="1" allowOverlap="1" wp14:anchorId="48A24DDD" wp14:editId="57569087">
@@ -27002,6 +26982,25 @@
     </w:p>
     <w:p>
       <w:pPr>
+        <w:pStyle w:val="Paragraphedeliste"/>
+        <w:rPr>
+          <w:rFonts w:ascii="Parkinsans" w:hAnsi="Parkinsans" w:cstheme="minorHAnsi"/>
+        </w:rPr>
+      </w:pPr>
+    </w:p>
+    <w:p>
+      <w:pPr>
+        <w:pStyle w:val="Paragraphedeliste"/>
+        <w:spacing w:after="0" w:line="240" w:lineRule="auto"/>
+        <w:mirrorIndents/>
+        <w:jc w:val="both"/>
+        <w:rPr>
+          <w:rFonts w:ascii="Parkinsans" w:hAnsi="Parkinsans" w:cstheme="minorHAnsi"/>
+        </w:rPr>
+      </w:pPr>
+    </w:p>
+    <w:p>
+      <w:pPr>
         <w:pStyle w:val="soussoustitre"/>
       </w:pPr>
       <w:r>
@@ -27325,7 +27324,7 @@
       <w:pPr>
         <w:pStyle w:val="Titre1"/>
       </w:pPr>
-      <w:bookmarkStart w:id="28" w:name="_Toc197811804"/>
+      <w:bookmarkStart w:id="30" w:name="_Toc197811804"/>
       <w:r>
         <w:t>V</w:t>
       </w:r>
@@ -27338,7 +27337,7 @@
       <w:r>
         <w:t>Architecture de l’application</w:t>
       </w:r>
-      <w:bookmarkEnd w:id="28"/>
+      <w:bookmarkEnd w:id="30"/>
     </w:p>
     <w:p>
       <w:pPr>
@@ -27391,14 +27390,14 @@
       <w:pPr>
         <w:pStyle w:val="Titre2"/>
       </w:pPr>
-      <w:bookmarkStart w:id="29" w:name="_Toc197811805"/>
+      <w:bookmarkStart w:id="31" w:name="_Toc197811805"/>
       <w:r>
         <w:t xml:space="preserve">1. </w:t>
       </w:r>
       <w:r>
         <w:t>Programmation Orientée Objet (POO)</w:t>
       </w:r>
-      <w:bookmarkEnd w:id="29"/>
+      <w:bookmarkEnd w:id="31"/>
     </w:p>
     <w:p>
       <w:pPr>
@@ -28164,6 +28163,7 @@
         <w:t xml:space="preserve">Dans l’entité Exhibition, la méthode </w:t>
       </w:r>
       <w:proofErr w:type="spellStart"/>
+      <w:proofErr w:type="gramStart"/>
       <w:r>
         <w:rPr>
           <w:rFonts w:ascii="Parkinsans" w:hAnsi="Parkinsans" w:cstheme="minorHAnsi"/>
@@ -28179,7 +28179,16 @@
           <w:i/>
           <w:iCs/>
         </w:rPr>
-        <w:t>()</w:t>
+        <w:t>(</w:t>
+      </w:r>
+      <w:proofErr w:type="gramEnd"/>
+      <w:r>
+        <w:rPr>
+          <w:rFonts w:ascii="Parkinsans" w:hAnsi="Parkinsans" w:cstheme="minorHAnsi"/>
+          <w:i/>
+          <w:iCs/>
+        </w:rPr>
+        <w:t>)</w:t>
       </w:r>
       <w:r>
         <w:rPr>
@@ -28439,6 +28448,7 @@
         <w:t xml:space="preserve">, qui fournit des méthodes utilitaires comme </w:t>
       </w:r>
       <w:proofErr w:type="spellStart"/>
+      <w:proofErr w:type="gramStart"/>
       <w:r>
         <w:rPr>
           <w:rFonts w:ascii="Parkinsans" w:hAnsi="Parkinsans" w:cstheme="minorHAnsi"/>
@@ -28452,7 +28462,15 @@
           <w:rFonts w:ascii="Parkinsans" w:hAnsi="Parkinsans" w:cstheme="minorHAnsi"/>
           <w:u w:val="single"/>
         </w:rPr>
-        <w:t>()</w:t>
+        <w:t>(</w:t>
+      </w:r>
+      <w:proofErr w:type="gramEnd"/>
+      <w:r>
+        <w:rPr>
+          <w:rFonts w:ascii="Parkinsans" w:hAnsi="Parkinsans" w:cstheme="minorHAnsi"/>
+          <w:u w:val="single"/>
+        </w:rPr>
+        <w:t>)</w:t>
       </w:r>
       <w:r>
         <w:rPr>
@@ -28605,6 +28623,7 @@
         <w:t xml:space="preserve"> permet d’utiliser </w:t>
       </w:r>
       <w:proofErr w:type="spellStart"/>
+      <w:proofErr w:type="gramStart"/>
       <w:r>
         <w:rPr>
           <w:rFonts w:ascii="Parkinsans" w:hAnsi="Parkinsans" w:cstheme="minorHAnsi"/>
@@ -28620,7 +28639,16 @@
           <w:i/>
           <w:iCs/>
         </w:rPr>
-        <w:t>()</w:t>
+        <w:t>(</w:t>
+      </w:r>
+      <w:proofErr w:type="gramEnd"/>
+      <w:r>
+        <w:rPr>
+          <w:rFonts w:ascii="Parkinsans" w:hAnsi="Parkinsans" w:cstheme="minorHAnsi"/>
+          <w:i/>
+          <w:iCs/>
+        </w:rPr>
+        <w:t>)</w:t>
       </w:r>
     </w:p>
     <w:p>
@@ -28704,7 +28732,7 @@
       <w:pPr>
         <w:pStyle w:val="Titre2"/>
       </w:pPr>
-      <w:bookmarkStart w:id="30" w:name="_Toc197811806"/>
+      <w:bookmarkStart w:id="32" w:name="_Toc197811806"/>
       <w:r>
         <w:t xml:space="preserve">2. </w:t>
       </w:r>
@@ -28720,7 +28748,7 @@
       <w:r>
         <w:t>http (HyperText Transfer Protocol)</w:t>
       </w:r>
-      <w:bookmarkEnd w:id="30"/>
+      <w:bookmarkEnd w:id="32"/>
     </w:p>
     <w:p>
       <w:pPr>
@@ -29605,7 +29633,7 @@
       <w:pPr>
         <w:pStyle w:val="Titre2"/>
       </w:pPr>
-      <w:bookmarkStart w:id="31" w:name="_Toc197811807"/>
+      <w:bookmarkStart w:id="33" w:name="_Toc197811807"/>
       <w:r>
         <w:t xml:space="preserve">3. </w:t>
       </w:r>
@@ -29635,7 +29663,7 @@
       <w:r>
         <w:t>, Controller)</w:t>
       </w:r>
-      <w:bookmarkEnd w:id="31"/>
+      <w:bookmarkEnd w:id="33"/>
       <w:r>
         <w:t xml:space="preserve"> </w:t>
       </w:r>
@@ -30708,7 +30736,7 @@
       <w:pPr>
         <w:pStyle w:val="Titre1"/>
       </w:pPr>
-      <w:bookmarkStart w:id="32" w:name="_Toc197811808"/>
+      <w:bookmarkStart w:id="34" w:name="_Toc197811808"/>
       <w:r>
         <w:t>V</w:t>
       </w:r>
@@ -30724,7 +30752,7 @@
       <w:r>
         <w:t xml:space="preserve"> phare</w:t>
       </w:r>
-      <w:bookmarkEnd w:id="32"/>
+      <w:bookmarkEnd w:id="34"/>
     </w:p>
     <w:p>
       <w:pPr>
@@ -30880,6 +30908,64 @@
           <w:rFonts w:ascii="Parkinsans" w:hAnsi="Parkinsans"/>
         </w:rPr>
         <w:t xml:space="preserve"> et centralisé.</w:t>
+      </w:r>
+      <w:r>
+        <w:rPr>
+          <w:rFonts w:ascii="Parkinsans" w:hAnsi="Parkinsans"/>
+        </w:rPr>
+        <w:t xml:space="preserve"> Ils respectent le principe de </w:t>
+      </w:r>
+      <w:r>
+        <w:rPr>
+          <w:rFonts w:ascii="Parkinsans" w:hAnsi="Parkinsans"/>
+          <w:b/>
+          <w:bCs/>
+        </w:rPr>
+        <w:t xml:space="preserve">Single </w:t>
+      </w:r>
+      <w:proofErr w:type="spellStart"/>
+      <w:r>
+        <w:rPr>
+          <w:rFonts w:ascii="Parkinsans" w:hAnsi="Parkinsans"/>
+          <w:b/>
+          <w:bCs/>
+        </w:rPr>
+        <w:t>Responsibility</w:t>
+      </w:r>
+      <w:proofErr w:type="spellEnd"/>
+      <w:r>
+        <w:rPr>
+          <w:rFonts w:ascii="Parkinsans" w:hAnsi="Parkinsans"/>
+        </w:rPr>
+        <w:t xml:space="preserve"> (</w:t>
+      </w:r>
+      <w:r>
+        <w:rPr>
+          <w:rFonts w:ascii="Parkinsans" w:hAnsi="Parkinsans"/>
+          <w:b/>
+          <w:bCs/>
+        </w:rPr>
+        <w:t>S</w:t>
+      </w:r>
+      <w:r>
+        <w:rPr>
+          <w:rFonts w:ascii="Parkinsans" w:hAnsi="Parkinsans"/>
+        </w:rPr>
+        <w:t xml:space="preserve">) de </w:t>
+      </w:r>
+      <w:r>
+        <w:rPr>
+          <w:rFonts w:ascii="Parkinsans" w:hAnsi="Parkinsans"/>
+          <w:b/>
+          <w:bCs/>
+        </w:rPr>
+        <w:t>SOLID</w:t>
+      </w:r>
+      <w:r>
+        <w:rPr>
+          <w:rFonts w:ascii="Parkinsans" w:hAnsi="Parkinsans"/>
+        </w:rPr>
+        <w:t>.</w:t>
       </w:r>
     </w:p>
     <w:p>
@@ -31338,6 +31424,7 @@
         <w:t xml:space="preserve"> </w:t>
       </w:r>
       <w:proofErr w:type="spellStart"/>
+      <w:proofErr w:type="gramStart"/>
       <w:r>
         <w:rPr>
           <w:rFonts w:ascii="Parkinsans" w:hAnsi="Parkinsans"/>
@@ -31359,7 +31446,19 @@
           <w:szCs w:val="22"/>
           <w:u w:val="single"/>
         </w:rPr>
-        <w:t>()</w:t>
+        <w:t>(</w:t>
+      </w:r>
+      <w:proofErr w:type="gramEnd"/>
+      <w:r>
+        <w:rPr>
+          <w:rFonts w:ascii="Parkinsans" w:hAnsi="Parkinsans"/>
+          <w:b/>
+          <w:bCs/>
+          <w:sz w:val="22"/>
+          <w:szCs w:val="22"/>
+          <w:u w:val="single"/>
+        </w:rPr>
+        <w:t>)</w:t>
       </w:r>
       <w:r>
         <w:rPr>
@@ -31626,6 +31725,7 @@
         <w:t xml:space="preserve">Méthode </w:t>
       </w:r>
       <w:proofErr w:type="spellStart"/>
+      <w:proofErr w:type="gramStart"/>
       <w:r>
         <w:rPr>
           <w:rFonts w:ascii="Parkinsans" w:hAnsi="Parkinsans"/>
@@ -31643,7 +31743,17 @@
           <w:bCs/>
           <w:u w:val="single"/>
         </w:rPr>
-        <w:t>()</w:t>
+        <w:t>(</w:t>
+      </w:r>
+      <w:proofErr w:type="gramEnd"/>
+      <w:r>
+        <w:rPr>
+          <w:rFonts w:ascii="Parkinsans" w:hAnsi="Parkinsans"/>
+          <w:b/>
+          <w:bCs/>
+          <w:u w:val="single"/>
+        </w:rPr>
+        <w:t>)</w:t>
       </w:r>
       <w:r>
         <w:rPr>
@@ -31903,21 +32013,28 @@
         <w:jc w:val="both"/>
         <w:rPr>
           <w:rFonts w:ascii="Parkinsans" w:hAnsi="Parkinsans"/>
-        </w:rPr>
-      </w:pPr>
-      <w:r>
-        <w:rPr>
-          <w:rFonts w:ascii="Parkinsans" w:hAnsi="Parkinsans"/>
+          <w:sz w:val="22"/>
+          <w:szCs w:val="22"/>
+        </w:rPr>
+      </w:pPr>
+      <w:r>
+        <w:rPr>
+          <w:rFonts w:ascii="Parkinsans" w:hAnsi="Parkinsans"/>
+          <w:sz w:val="22"/>
+          <w:szCs w:val="22"/>
           <w:u w:val="single"/>
         </w:rPr>
         <w:t xml:space="preserve">Méthode </w:t>
       </w:r>
       <w:proofErr w:type="spellStart"/>
+      <w:proofErr w:type="gramStart"/>
       <w:r>
         <w:rPr>
           <w:rFonts w:ascii="Parkinsans" w:hAnsi="Parkinsans"/>
           <w:b/>
           <w:bCs/>
+          <w:sz w:val="22"/>
+          <w:szCs w:val="22"/>
           <w:u w:val="single"/>
         </w:rPr>
         <w:t>setCart</w:t>
@@ -31928,16 +32045,21 @@
           <w:rFonts w:ascii="Parkinsans" w:hAnsi="Parkinsans"/>
           <w:b/>
           <w:bCs/>
+          <w:sz w:val="22"/>
+          <w:szCs w:val="22"/>
           <w:u w:val="single"/>
         </w:rPr>
         <w:t>(</w:t>
       </w:r>
       <w:proofErr w:type="spellStart"/>
+      <w:proofErr w:type="gramEnd"/>
       <w:r>
         <w:rPr>
           <w:rFonts w:ascii="Parkinsans" w:hAnsi="Parkinsans"/>
           <w:b/>
           <w:bCs/>
+          <w:sz w:val="22"/>
+          <w:szCs w:val="22"/>
           <w:u w:val="single"/>
         </w:rPr>
         <w:t>array</w:t>
@@ -31948,6 +32070,8 @@
           <w:rFonts w:ascii="Parkinsans" w:hAnsi="Parkinsans"/>
           <w:b/>
           <w:bCs/>
+          <w:sz w:val="22"/>
+          <w:szCs w:val="22"/>
           <w:u w:val="single"/>
         </w:rPr>
         <w:t xml:space="preserve"> $</w:t>
@@ -31958,6 +32082,8 @@
           <w:rFonts w:ascii="Parkinsans" w:hAnsi="Parkinsans"/>
           <w:b/>
           <w:bCs/>
+          <w:sz w:val="22"/>
+          <w:szCs w:val="22"/>
           <w:u w:val="single"/>
         </w:rPr>
         <w:t>cart</w:t>
@@ -31968,6 +32094,8 @@
           <w:rFonts w:ascii="Parkinsans" w:hAnsi="Parkinsans"/>
           <w:b/>
           <w:bCs/>
+          <w:sz w:val="22"/>
+          <w:szCs w:val="22"/>
           <w:u w:val="single"/>
         </w:rPr>
         <w:t>)</w:t>
@@ -31975,32 +32103,18 @@
       <w:r>
         <w:rPr>
           <w:rFonts w:ascii="Parkinsans" w:hAnsi="Parkinsans"/>
-        </w:rPr>
-        <w:t> : Elle</w:t>
-      </w:r>
-      <w:r>
-        <w:rPr>
-          <w:rFonts w:ascii="Parkinsans" w:hAnsi="Parkinsans"/>
-        </w:rPr>
-        <w:t xml:space="preserve"> </w:t>
-      </w:r>
-      <w:r>
-        <w:rPr>
-          <w:rFonts w:ascii="Parkinsans" w:hAnsi="Parkinsans"/>
-        </w:rPr>
-        <w:t>met à jour</w:t>
-      </w:r>
-      <w:r>
-        <w:rPr>
-          <w:rFonts w:ascii="Parkinsans" w:hAnsi="Parkinsans"/>
-        </w:rPr>
-        <w:t xml:space="preserve"> le tableau </w:t>
+          <w:sz w:val="22"/>
+          <w:szCs w:val="22"/>
+        </w:rPr>
+        <w:t xml:space="preserve"> : Elle met à jour le tableau </w:t>
       </w:r>
       <w:r>
         <w:rPr>
           <w:rFonts w:ascii="Parkinsans" w:hAnsi="Parkinsans"/>
           <w:i/>
           <w:iCs/>
+          <w:sz w:val="22"/>
+          <w:szCs w:val="22"/>
         </w:rPr>
         <w:t>$</w:t>
       </w:r>
@@ -32010,6 +32124,8 @@
           <w:rFonts w:ascii="Parkinsans" w:hAnsi="Parkinsans"/>
           <w:i/>
           <w:iCs/>
+          <w:sz w:val="22"/>
+          <w:szCs w:val="22"/>
         </w:rPr>
         <w:t>cart</w:t>
       </w:r>
@@ -32017,19 +32133,17 @@
       <w:r>
         <w:rPr>
           <w:rFonts w:ascii="Parkinsans" w:hAnsi="Parkinsans"/>
-        </w:rPr>
-        <w:t xml:space="preserve"> </w:t>
-      </w:r>
-      <w:r>
-        <w:rPr>
-          <w:rFonts w:ascii="Parkinsans" w:hAnsi="Parkinsans"/>
-        </w:rPr>
-        <w:t>en session sous la clé '</w:t>
+          <w:sz w:val="22"/>
+          <w:szCs w:val="22"/>
+        </w:rPr>
+        <w:t xml:space="preserve"> en session sous la clé '</w:t>
       </w:r>
       <w:proofErr w:type="spellStart"/>
       <w:r>
         <w:rPr>
           <w:rFonts w:ascii="Parkinsans" w:hAnsi="Parkinsans"/>
+          <w:sz w:val="22"/>
+          <w:szCs w:val="22"/>
         </w:rPr>
         <w:t>cart</w:t>
       </w:r>
@@ -32037,56 +32151,26 @@
       <w:r>
         <w:rPr>
           <w:rFonts w:ascii="Parkinsans" w:hAnsi="Parkinsans"/>
-        </w:rPr>
-        <w:t>'</w:t>
-      </w:r>
-      <w:r>
-        <w:rPr>
-          <w:rFonts w:ascii="Parkinsans" w:hAnsi="Parkinsans"/>
-        </w:rPr>
-        <w:t xml:space="preserve"> </w:t>
-      </w:r>
-      <w:r>
-        <w:rPr>
-          <w:rFonts w:ascii="Parkinsans" w:hAnsi="Parkinsans"/>
-        </w:rPr>
-        <w:t>à chaque action de l'utilisateur qui affecte le contenu de son panier (ajout, suppression, modification de quantité).</w:t>
-      </w:r>
-      <w:r>
-        <w:rPr>
-          <w:rFonts w:ascii="Parkinsans" w:hAnsi="Parkinsans"/>
-        </w:rPr>
-        <w:t xml:space="preserve"> Cela permet de </w:t>
-      </w:r>
-      <w:r>
-        <w:rPr>
-          <w:rFonts w:ascii="Parkinsans" w:hAnsi="Parkinsans"/>
-        </w:rPr>
-        <w:t>persist</w:t>
-      </w:r>
-      <w:r>
-        <w:rPr>
-          <w:rFonts w:ascii="Parkinsans" w:hAnsi="Parkinsans"/>
-        </w:rPr>
-        <w:t>er</w:t>
-      </w:r>
-      <w:r>
-        <w:rPr>
-          <w:rFonts w:ascii="Parkinsans" w:hAnsi="Parkinsans"/>
-        </w:rPr>
-        <w:t xml:space="preserve"> ainsi le contenu du panier de l'utilisateur à travers ses requêtes. Le terme "</w:t>
+          <w:sz w:val="22"/>
+          <w:szCs w:val="22"/>
+        </w:rPr>
+        <w:t>' à chaque action de l'utilisateur qui affecte le contenu de son panier (ajout, suppression, modification de quantité). Cela permet de persister ainsi le contenu du panier de l'utilisateur à travers ses requêtes. Le terme "</w:t>
       </w:r>
       <w:r>
         <w:rPr>
           <w:rFonts w:ascii="Parkinsans" w:hAnsi="Parkinsans"/>
           <w:i/>
           <w:iCs/>
+          <w:sz w:val="22"/>
+          <w:szCs w:val="22"/>
         </w:rPr>
         <w:t>set</w:t>
       </w:r>
       <w:r>
         <w:rPr>
           <w:rFonts w:ascii="Parkinsans" w:hAnsi="Parkinsans"/>
+          <w:sz w:val="22"/>
+          <w:szCs w:val="22"/>
         </w:rPr>
         <w:t xml:space="preserve">" indique l'assignation du tableau </w:t>
       </w:r>
@@ -32095,6 +32179,8 @@
           <w:rFonts w:ascii="Parkinsans" w:hAnsi="Parkinsans"/>
           <w:i/>
           <w:iCs/>
+          <w:sz w:val="22"/>
+          <w:szCs w:val="22"/>
         </w:rPr>
         <w:t>$</w:t>
       </w:r>
@@ -32104,6 +32190,8 @@
           <w:rFonts w:ascii="Parkinsans" w:hAnsi="Parkinsans"/>
           <w:i/>
           <w:iCs/>
+          <w:sz w:val="22"/>
+          <w:szCs w:val="22"/>
         </w:rPr>
         <w:t>cart</w:t>
       </w:r>
@@ -32111,6 +32199,8 @@
       <w:r>
         <w:rPr>
           <w:rFonts w:ascii="Parkinsans" w:hAnsi="Parkinsans"/>
+          <w:sz w:val="22"/>
+          <w:szCs w:val="22"/>
         </w:rPr>
         <w:t xml:space="preserve"> à la clé </w:t>
       </w:r>
@@ -32119,6 +32209,8 @@
           <w:rFonts w:ascii="Parkinsans" w:hAnsi="Parkinsans"/>
           <w:i/>
           <w:iCs/>
+          <w:sz w:val="22"/>
+          <w:szCs w:val="22"/>
         </w:rPr>
         <w:t>'</w:t>
       </w:r>
@@ -32128,6 +32220,8 @@
           <w:rFonts w:ascii="Parkinsans" w:hAnsi="Parkinsans"/>
           <w:i/>
           <w:iCs/>
+          <w:sz w:val="22"/>
+          <w:szCs w:val="22"/>
         </w:rPr>
         <w:t>cart</w:t>
       </w:r>
@@ -32137,12 +32231,16 @@
           <w:rFonts w:ascii="Parkinsans" w:hAnsi="Parkinsans"/>
           <w:i/>
           <w:iCs/>
+          <w:sz w:val="22"/>
+          <w:szCs w:val="22"/>
         </w:rPr>
         <w:t>'</w:t>
       </w:r>
       <w:r>
         <w:rPr>
           <w:rFonts w:ascii="Parkinsans" w:hAnsi="Parkinsans"/>
+          <w:sz w:val="22"/>
+          <w:szCs w:val="22"/>
         </w:rPr>
         <w:t xml:space="preserve"> dans la session.</w:t>
       </w:r>
@@ -32155,6 +32253,8 @@
         <w:jc w:val="both"/>
         <w:rPr>
           <w:rFonts w:ascii="Parkinsans" w:hAnsi="Parkinsans"/>
+          <w:sz w:val="22"/>
+          <w:szCs w:val="22"/>
         </w:rPr>
       </w:pPr>
     </w:p>
@@ -32166,12 +32266,16 @@
         <w:jc w:val="both"/>
         <w:rPr>
           <w:rFonts w:ascii="Parkinsans" w:hAnsi="Parkinsans"/>
+          <w:sz w:val="22"/>
+          <w:szCs w:val="22"/>
         </w:rPr>
       </w:pPr>
       <w:r>
         <w:rPr>
           <w:rFonts w:ascii="Parkinsans" w:hAnsi="Parkinsans"/>
           <w:noProof/>
+          <w:sz w:val="22"/>
+          <w:szCs w:val="22"/>
         </w:rPr>
         <w:drawing>
           <wp:anchor distT="0" distB="0" distL="114300" distR="114300" simplePos="0" relativeHeight="251767808" behindDoc="0" locked="0" layoutInCell="1" allowOverlap="1" wp14:anchorId="5E53542F" wp14:editId="3DD17A86">
@@ -32232,6 +32336,8 @@
         <w:jc w:val="both"/>
         <w:rPr>
           <w:rFonts w:ascii="Parkinsans" w:hAnsi="Parkinsans"/>
+          <w:sz w:val="22"/>
+          <w:szCs w:val="22"/>
         </w:rPr>
       </w:pPr>
     </w:p>
@@ -32243,6 +32349,8 @@
         <w:jc w:val="both"/>
         <w:rPr>
           <w:rFonts w:ascii="Parkinsans" w:hAnsi="Parkinsans"/>
+          <w:sz w:val="22"/>
+          <w:szCs w:val="22"/>
         </w:rPr>
       </w:pPr>
     </w:p>
@@ -32254,6 +32362,8 @@
         <w:jc w:val="both"/>
         <w:rPr>
           <w:rFonts w:ascii="Parkinsans" w:hAnsi="Parkinsans"/>
+          <w:sz w:val="22"/>
+          <w:szCs w:val="22"/>
         </w:rPr>
       </w:pPr>
     </w:p>
@@ -32265,21 +32375,28 @@
         <w:jc w:val="both"/>
         <w:rPr>
           <w:rFonts w:ascii="Parkinsans" w:hAnsi="Parkinsans"/>
-        </w:rPr>
-      </w:pPr>
-      <w:r>
-        <w:rPr>
-          <w:rFonts w:ascii="Parkinsans" w:hAnsi="Parkinsans"/>
+          <w:sz w:val="22"/>
+          <w:szCs w:val="22"/>
+        </w:rPr>
+      </w:pPr>
+      <w:r>
+        <w:rPr>
+          <w:rFonts w:ascii="Parkinsans" w:hAnsi="Parkinsans"/>
+          <w:sz w:val="22"/>
+          <w:szCs w:val="22"/>
           <w:u w:val="single"/>
         </w:rPr>
         <w:t xml:space="preserve">Méthode </w:t>
       </w:r>
       <w:proofErr w:type="spellStart"/>
+      <w:proofErr w:type="gramStart"/>
       <w:r>
         <w:rPr>
           <w:rFonts w:ascii="Parkinsans" w:hAnsi="Parkinsans"/>
           <w:b/>
           <w:bCs/>
+          <w:sz w:val="22"/>
+          <w:szCs w:val="22"/>
           <w:u w:val="single"/>
         </w:rPr>
         <w:t>addCart</w:t>
@@ -32290,45 +32407,31 @@
           <w:rFonts w:ascii="Parkinsans" w:hAnsi="Parkinsans"/>
           <w:b/>
           <w:bCs/>
+          <w:sz w:val="22"/>
+          <w:szCs w:val="22"/>
           <w:u w:val="single"/>
         </w:rPr>
-        <w:t>()</w:t>
-      </w:r>
-      <w:r>
-        <w:rPr>
-          <w:rFonts w:ascii="Parkinsans" w:hAnsi="Parkinsans"/>
-        </w:rPr>
-        <w:t> : Elle permet d’a</w:t>
-      </w:r>
-      <w:r>
-        <w:rPr>
-          <w:rFonts w:ascii="Parkinsans" w:hAnsi="Parkinsans"/>
-        </w:rPr>
-        <w:t>joute</w:t>
-      </w:r>
-      <w:r>
-        <w:rPr>
-          <w:rFonts w:ascii="Parkinsans" w:hAnsi="Parkinsans"/>
-        </w:rPr>
-        <w:t>r</w:t>
-      </w:r>
-      <w:r>
-        <w:rPr>
-          <w:rFonts w:ascii="Parkinsans" w:hAnsi="Parkinsans"/>
-        </w:rPr>
-        <w:t xml:space="preserve"> un ticket au panier</w:t>
-      </w:r>
-      <w:r>
-        <w:rPr>
-          <w:rFonts w:ascii="Parkinsans" w:hAnsi="Parkinsans"/>
-        </w:rPr>
-        <w:t xml:space="preserve"> en cliquant sur le plus</w:t>
-      </w:r>
-      <w:r>
-        <w:rPr>
-          <w:rFonts w:ascii="Parkinsans" w:hAnsi="Parkinsans"/>
-        </w:rPr>
-        <w:t xml:space="preserve">. </w:t>
+        <w:t>(</w:t>
+      </w:r>
+      <w:proofErr w:type="gramEnd"/>
+      <w:r>
+        <w:rPr>
+          <w:rFonts w:ascii="Parkinsans" w:hAnsi="Parkinsans"/>
+          <w:b/>
+          <w:bCs/>
+          <w:sz w:val="22"/>
+          <w:szCs w:val="22"/>
+          <w:u w:val="single"/>
+        </w:rPr>
+        <w:t>)</w:t>
+      </w:r>
+      <w:r>
+        <w:rPr>
+          <w:rFonts w:ascii="Parkinsans" w:hAnsi="Parkinsans"/>
+          <w:sz w:val="22"/>
+          <w:szCs w:val="22"/>
+        </w:rPr>
+        <w:t xml:space="preserve"> : Elle permet d’ajouter un ticket au panier en cliquant sur le plus. </w:t>
       </w:r>
     </w:p>
     <w:p>
@@ -32339,12 +32442,16 @@
         <w:jc w:val="both"/>
         <w:rPr>
           <w:rFonts w:ascii="Parkinsans" w:hAnsi="Parkinsans"/>
+          <w:sz w:val="22"/>
+          <w:szCs w:val="22"/>
         </w:rPr>
       </w:pPr>
       <w:r>
         <w:rPr>
           <w:rFonts w:ascii="Parkinsans" w:hAnsi="Parkinsans"/>
           <w:noProof/>
+          <w:sz w:val="22"/>
+          <w:szCs w:val="22"/>
         </w:rPr>
         <w:drawing>
           <wp:anchor distT="0" distB="0" distL="114300" distR="114300" simplePos="0" relativeHeight="251768832" behindDoc="0" locked="0" layoutInCell="1" allowOverlap="1" wp14:anchorId="28562C4A" wp14:editId="0CEDE2E9">
@@ -32405,6 +32512,8 @@
         <w:jc w:val="both"/>
         <w:rPr>
           <w:rFonts w:ascii="Parkinsans" w:hAnsi="Parkinsans"/>
+          <w:sz w:val="22"/>
+          <w:szCs w:val="22"/>
         </w:rPr>
       </w:pPr>
     </w:p>
@@ -32416,6 +32525,8 @@
         <w:jc w:val="both"/>
         <w:rPr>
           <w:rFonts w:ascii="Parkinsans" w:hAnsi="Parkinsans"/>
+          <w:sz w:val="22"/>
+          <w:szCs w:val="22"/>
         </w:rPr>
       </w:pPr>
     </w:p>
@@ -32427,6 +32538,8 @@
         <w:jc w:val="both"/>
         <w:rPr>
           <w:rFonts w:ascii="Parkinsans" w:hAnsi="Parkinsans"/>
+          <w:sz w:val="22"/>
+          <w:szCs w:val="22"/>
         </w:rPr>
       </w:pPr>
     </w:p>
@@ -32438,12 +32551,16 @@
         <w:jc w:val="both"/>
         <w:rPr>
           <w:rFonts w:ascii="Parkinsans" w:hAnsi="Parkinsans"/>
+          <w:sz w:val="22"/>
+          <w:szCs w:val="22"/>
         </w:rPr>
       </w:pPr>
       <w:r>
         <w:rPr>
           <w:rFonts w:ascii="Parkinsans" w:hAnsi="Parkinsans"/>
           <w:noProof/>
+          <w:sz w:val="22"/>
+          <w:szCs w:val="22"/>
         </w:rPr>
         <w:drawing>
           <wp:anchor distT="0" distB="0" distL="114300" distR="114300" simplePos="0" relativeHeight="251774976" behindDoc="1" locked="0" layoutInCell="1" allowOverlap="1" wp14:anchorId="1D26B7D3" wp14:editId="7166CF73">
@@ -32504,24 +32621,16 @@
       <w:r>
         <w:rPr>
           <w:rFonts w:ascii="Parkinsans" w:hAnsi="Parkinsans"/>
-        </w:rPr>
-        <w:t>On r</w:t>
-      </w:r>
-      <w:r>
-        <w:rPr>
-          <w:rFonts w:ascii="Parkinsans" w:hAnsi="Parkinsans"/>
-        </w:rPr>
-        <w:t>écupère le panier actuel</w:t>
-      </w:r>
-      <w:r>
-        <w:rPr>
-          <w:rFonts w:ascii="Parkinsans" w:hAnsi="Parkinsans"/>
-        </w:rPr>
-        <w:t xml:space="preserve"> depuis la session.</w:t>
+          <w:sz w:val="22"/>
+          <w:szCs w:val="22"/>
+        </w:rPr>
+        <w:t>On récupère le panier actuel depuis la session.</w:t>
       </w:r>
       <w:r>
         <w:rPr>
           <w:noProof/>
+          <w:sz w:val="22"/>
+          <w:szCs w:val="22"/>
         </w:rPr>
         <w:t xml:space="preserve"> </w:t>
       </w:r>
@@ -32534,11 +32643,15 @@
         <w:jc w:val="both"/>
         <w:rPr>
           <w:rFonts w:ascii="Parkinsans" w:hAnsi="Parkinsans"/>
-        </w:rPr>
-      </w:pPr>
-      <w:r>
-        <w:rPr>
-          <w:rFonts w:ascii="Parkinsans" w:hAnsi="Parkinsans"/>
+          <w:sz w:val="22"/>
+          <w:szCs w:val="22"/>
+        </w:rPr>
+      </w:pPr>
+      <w:r>
+        <w:rPr>
+          <w:rFonts w:ascii="Parkinsans" w:hAnsi="Parkinsans"/>
+          <w:sz w:val="22"/>
+          <w:szCs w:val="22"/>
         </w:rPr>
         <w:t xml:space="preserve"> </w:t>
       </w:r>
@@ -32551,19 +32664,17 @@
         <w:jc w:val="both"/>
         <w:rPr>
           <w:rFonts w:ascii="Parkinsans" w:hAnsi="Parkinsans"/>
-        </w:rPr>
-      </w:pPr>
-      <w:r>
-        <w:rPr>
-          <w:rFonts w:ascii="Parkinsans" w:hAnsi="Parkinsans"/>
-        </w:rPr>
-        <w:t>Mais aussi l</w:t>
-      </w:r>
-      <w:r>
-        <w:rPr>
-          <w:rFonts w:ascii="Parkinsans" w:hAnsi="Parkinsans"/>
-        </w:rPr>
-        <w:t xml:space="preserve">es détails du ticket via le </w:t>
+          <w:sz w:val="22"/>
+          <w:szCs w:val="22"/>
+        </w:rPr>
+      </w:pPr>
+      <w:r>
+        <w:rPr>
+          <w:rFonts w:ascii="Parkinsans" w:hAnsi="Parkinsans"/>
+          <w:sz w:val="22"/>
+          <w:szCs w:val="22"/>
+        </w:rPr>
+        <w:t xml:space="preserve">Mais aussi les détails du ticket via le </w:t>
       </w:r>
       <w:proofErr w:type="spellStart"/>
       <w:r>
@@ -32571,6 +32682,8 @@
           <w:rFonts w:ascii="Parkinsans" w:hAnsi="Parkinsans"/>
           <w:i/>
           <w:iCs/>
+          <w:sz w:val="22"/>
+          <w:szCs w:val="22"/>
         </w:rPr>
         <w:t>TicketRepository</w:t>
       </w:r>
@@ -32578,6 +32691,8 @@
       <w:r>
         <w:rPr>
           <w:rFonts w:ascii="Parkinsans" w:hAnsi="Parkinsans"/>
+          <w:sz w:val="22"/>
+          <w:szCs w:val="22"/>
         </w:rPr>
         <w:t>, et l'exposition via l'</w:t>
       </w:r>
@@ -32587,6 +32702,8 @@
           <w:rFonts w:ascii="Parkinsans" w:hAnsi="Parkinsans"/>
           <w:i/>
           <w:iCs/>
+          <w:sz w:val="22"/>
+          <w:szCs w:val="22"/>
         </w:rPr>
         <w:t>ExhibitionShareRepository</w:t>
       </w:r>
@@ -32594,6 +32711,8 @@
       <w:r>
         <w:rPr>
           <w:rFonts w:ascii="Parkinsans" w:hAnsi="Parkinsans"/>
+          <w:sz w:val="22"/>
+          <w:szCs w:val="22"/>
         </w:rPr>
         <w:t>.</w:t>
       </w:r>
@@ -32733,25 +32852,25 @@
         <w:jc w:val="both"/>
         <w:rPr>
           <w:rFonts w:ascii="Parkinsans" w:hAnsi="Parkinsans"/>
-        </w:rPr>
-      </w:pPr>
-      <w:r>
-        <w:rPr>
-          <w:rFonts w:ascii="Parkinsans" w:hAnsi="Parkinsans"/>
-        </w:rPr>
-        <w:t>On u</w:t>
-      </w:r>
-      <w:r>
-        <w:rPr>
-          <w:rFonts w:ascii="Parkinsans" w:hAnsi="Parkinsans"/>
-        </w:rPr>
-        <w:t>tilise une clé unique (</w:t>
+          <w:sz w:val="22"/>
+          <w:szCs w:val="22"/>
+        </w:rPr>
+      </w:pPr>
+      <w:r>
+        <w:rPr>
+          <w:rFonts w:ascii="Parkinsans" w:hAnsi="Parkinsans"/>
+          <w:sz w:val="22"/>
+          <w:szCs w:val="22"/>
+        </w:rPr>
+        <w:t>On utilise une clé unique (</w:t>
       </w:r>
       <w:r>
         <w:rPr>
           <w:rFonts w:ascii="Parkinsans" w:hAnsi="Parkinsans"/>
           <w:i/>
           <w:iCs/>
+          <w:sz w:val="22"/>
+          <w:szCs w:val="22"/>
         </w:rPr>
         <w:t>$</w:t>
       </w:r>
@@ -32761,6 +32880,8 @@
           <w:rFonts w:ascii="Parkinsans" w:hAnsi="Parkinsans"/>
           <w:i/>
           <w:iCs/>
+          <w:sz w:val="22"/>
+          <w:szCs w:val="22"/>
         </w:rPr>
         <w:t>exhibitionId</w:t>
       </w:r>
@@ -32770,15 +32891,31 @@
           <w:rFonts w:ascii="Parkinsans" w:hAnsi="Parkinsans"/>
           <w:i/>
           <w:iCs/>
-        </w:rPr>
-        <w:t>.'_'.$</w:t>
-      </w:r>
-      <w:proofErr w:type="spellStart"/>
+          <w:sz w:val="22"/>
+          <w:szCs w:val="22"/>
+        </w:rPr>
+        <w:t>.'_</w:t>
+      </w:r>
+      <w:proofErr w:type="gramStart"/>
       <w:r>
         <w:rPr>
           <w:rFonts w:ascii="Parkinsans" w:hAnsi="Parkinsans"/>
           <w:i/>
           <w:iCs/>
+          <w:sz w:val="22"/>
+          <w:szCs w:val="22"/>
+        </w:rPr>
+        <w:t>'.$</w:t>
+      </w:r>
+      <w:proofErr w:type="spellStart"/>
+      <w:proofErr w:type="gramEnd"/>
+      <w:r>
+        <w:rPr>
+          <w:rFonts w:ascii="Parkinsans" w:hAnsi="Parkinsans"/>
+          <w:i/>
+          <w:iCs/>
+          <w:sz w:val="22"/>
+          <w:szCs w:val="22"/>
         </w:rPr>
         <w:t>ticketId</w:t>
       </w:r>
@@ -32786,6 +32923,8 @@
       <w:r>
         <w:rPr>
           <w:rFonts w:ascii="Parkinsans" w:hAnsi="Parkinsans"/>
+          <w:sz w:val="22"/>
+          <w:szCs w:val="22"/>
         </w:rPr>
         <w:t>) pour identifier l'article dans le panier.</w:t>
       </w:r>
@@ -32798,12 +32937,16 @@
         <w:jc w:val="both"/>
         <w:rPr>
           <w:rFonts w:ascii="Parkinsans" w:hAnsi="Parkinsans"/>
+          <w:sz w:val="22"/>
+          <w:szCs w:val="22"/>
         </w:rPr>
       </w:pPr>
       <w:r>
         <w:rPr>
           <w:rFonts w:ascii="Parkinsans" w:hAnsi="Parkinsans"/>
           <w:noProof/>
+          <w:sz w:val="22"/>
+          <w:szCs w:val="22"/>
         </w:rPr>
         <w:drawing>
           <wp:anchor distT="0" distB="0" distL="114300" distR="114300" simplePos="0" relativeHeight="251772928" behindDoc="0" locked="0" layoutInCell="1" allowOverlap="1" wp14:anchorId="61E49B66" wp14:editId="1A2A8BF9">
@@ -32864,6 +33007,8 @@
         <w:jc w:val="both"/>
         <w:rPr>
           <w:rFonts w:ascii="Parkinsans" w:hAnsi="Parkinsans"/>
+          <w:sz w:val="22"/>
+          <w:szCs w:val="22"/>
         </w:rPr>
       </w:pPr>
     </w:p>
@@ -32875,6 +33020,8 @@
         <w:jc w:val="both"/>
         <w:rPr>
           <w:rFonts w:ascii="Parkinsans" w:hAnsi="Parkinsans"/>
+          <w:sz w:val="22"/>
+          <w:szCs w:val="22"/>
         </w:rPr>
       </w:pPr>
     </w:p>
@@ -32886,6 +33033,8 @@
         <w:jc w:val="both"/>
         <w:rPr>
           <w:rFonts w:ascii="Parkinsans" w:hAnsi="Parkinsans"/>
+          <w:sz w:val="22"/>
+          <w:szCs w:val="22"/>
         </w:rPr>
       </w:pPr>
     </w:p>
@@ -32897,35 +33046,47 @@
         <w:jc w:val="both"/>
         <w:rPr>
           <w:rFonts w:ascii="Parkinsans" w:hAnsi="Parkinsans"/>
-        </w:rPr>
-      </w:pPr>
-      <w:r>
-        <w:rPr>
-          <w:rFonts w:ascii="Parkinsans" w:hAnsi="Parkinsans"/>
+          <w:sz w:val="22"/>
+          <w:szCs w:val="22"/>
+        </w:rPr>
+      </w:pPr>
+      <w:r>
+        <w:rPr>
+          <w:rFonts w:ascii="Parkinsans" w:hAnsi="Parkinsans"/>
+          <w:sz w:val="22"/>
+          <w:szCs w:val="22"/>
         </w:rPr>
         <w:t>Si l'article existe déjà,</w:t>
       </w:r>
       <w:r>
         <w:rPr>
           <w:rFonts w:ascii="Parkinsans" w:hAnsi="Parkinsans"/>
+          <w:sz w:val="22"/>
+          <w:szCs w:val="22"/>
         </w:rPr>
         <w:t xml:space="preserve"> j’</w:t>
       </w:r>
       <w:r>
         <w:rPr>
           <w:rFonts w:ascii="Parkinsans" w:hAnsi="Parkinsans"/>
+          <w:sz w:val="22"/>
+          <w:szCs w:val="22"/>
         </w:rPr>
         <w:t>incrémente la quantité. Sinon,</w:t>
       </w:r>
       <w:r>
         <w:rPr>
           <w:rFonts w:ascii="Parkinsans" w:hAnsi="Parkinsans"/>
+          <w:sz w:val="22"/>
+          <w:szCs w:val="22"/>
         </w:rPr>
         <w:t xml:space="preserve"> j'</w:t>
       </w:r>
       <w:r>
         <w:rPr>
           <w:rFonts w:ascii="Parkinsans" w:hAnsi="Parkinsans"/>
+          <w:sz w:val="22"/>
+          <w:szCs w:val="22"/>
         </w:rPr>
         <w:t>ajoute un nouvel élément au panier avec les informations du ticket, de l'exposition, la quantité et le prix.</w:t>
       </w:r>
@@ -33021,31 +33182,17 @@
         <w:jc w:val="both"/>
         <w:rPr>
           <w:rFonts w:ascii="Parkinsans" w:hAnsi="Parkinsans"/>
-        </w:rPr>
-      </w:pPr>
-      <w:r>
-        <w:rPr>
-          <w:rFonts w:ascii="Parkinsans" w:hAnsi="Parkinsans"/>
-        </w:rPr>
-        <w:t>On c</w:t>
-      </w:r>
-      <w:r>
-        <w:rPr>
-          <w:rFonts w:ascii="Parkinsans" w:hAnsi="Parkinsans"/>
-        </w:rPr>
-        <w:t xml:space="preserve">alcule </w:t>
-      </w:r>
-      <w:r>
-        <w:rPr>
-          <w:rFonts w:ascii="Parkinsans" w:hAnsi="Parkinsans"/>
-        </w:rPr>
-        <w:t xml:space="preserve">également </w:t>
-      </w:r>
-      <w:r>
-        <w:rPr>
-          <w:rFonts w:ascii="Parkinsans" w:hAnsi="Parkinsans"/>
-        </w:rPr>
-        <w:t>le total de la ligne pour cet article (</w:t>
+          <w:sz w:val="22"/>
+          <w:szCs w:val="22"/>
+        </w:rPr>
+      </w:pPr>
+      <w:r>
+        <w:rPr>
+          <w:rFonts w:ascii="Parkinsans" w:hAnsi="Parkinsans"/>
+          <w:sz w:val="22"/>
+          <w:szCs w:val="22"/>
+        </w:rPr>
+        <w:t>On calcule également le total de la ligne pour cet article (</w:t>
       </w:r>
       <w:proofErr w:type="spellStart"/>
       <w:r>
@@ -33053,6 +33200,8 @@
           <w:rFonts w:ascii="Parkinsans" w:hAnsi="Parkinsans"/>
           <w:i/>
           <w:iCs/>
+          <w:sz w:val="22"/>
+          <w:szCs w:val="22"/>
         </w:rPr>
         <w:t>totalLine</w:t>
       </w:r>
@@ -33060,6 +33209,8 @@
       <w:r>
         <w:rPr>
           <w:rFonts w:ascii="Parkinsans" w:hAnsi="Parkinsans"/>
+          <w:sz w:val="22"/>
+          <w:szCs w:val="22"/>
         </w:rPr>
         <w:t>).</w:t>
       </w:r>
@@ -33072,12 +33223,16 @@
         <w:jc w:val="both"/>
         <w:rPr>
           <w:rFonts w:ascii="Parkinsans" w:hAnsi="Parkinsans"/>
+          <w:sz w:val="22"/>
+          <w:szCs w:val="22"/>
         </w:rPr>
       </w:pPr>
       <w:r>
         <w:rPr>
           <w:rFonts w:ascii="Parkinsans" w:hAnsi="Parkinsans"/>
           <w:noProof/>
+          <w:sz w:val="22"/>
+          <w:szCs w:val="22"/>
         </w:rPr>
         <w:drawing>
           <wp:anchor distT="0" distB="0" distL="114300" distR="114300" simplePos="0" relativeHeight="251770880" behindDoc="0" locked="0" layoutInCell="1" allowOverlap="1" wp14:anchorId="197863B7" wp14:editId="3A9611F0">
@@ -33138,6 +33293,8 @@
         <w:jc w:val="both"/>
         <w:rPr>
           <w:rFonts w:ascii="Parkinsans" w:hAnsi="Parkinsans"/>
+          <w:sz w:val="22"/>
+          <w:szCs w:val="22"/>
         </w:rPr>
       </w:pPr>
     </w:p>
@@ -33149,6 +33306,8 @@
         <w:jc w:val="both"/>
         <w:rPr>
           <w:rFonts w:ascii="Parkinsans" w:hAnsi="Parkinsans"/>
+          <w:sz w:val="22"/>
+          <w:szCs w:val="22"/>
         </w:rPr>
       </w:pPr>
     </w:p>
@@ -33160,6 +33319,8 @@
         <w:jc w:val="both"/>
         <w:rPr>
           <w:rFonts w:ascii="Parkinsans" w:hAnsi="Parkinsans"/>
+          <w:sz w:val="22"/>
+          <w:szCs w:val="22"/>
         </w:rPr>
       </w:pPr>
     </w:p>
@@ -33171,19 +33332,17 @@
         <w:jc w:val="both"/>
         <w:rPr>
           <w:rFonts w:ascii="Parkinsans" w:hAnsi="Parkinsans"/>
-        </w:rPr>
-      </w:pPr>
-      <w:r>
-        <w:rPr>
-          <w:rFonts w:ascii="Parkinsans" w:hAnsi="Parkinsans"/>
-        </w:rPr>
-        <w:t>Puis on m</w:t>
-      </w:r>
-      <w:r>
-        <w:rPr>
-          <w:rFonts w:ascii="Parkinsans" w:hAnsi="Parkinsans"/>
-        </w:rPr>
-        <w:t>et à jour le panier dans la session et recalcule le total du panier.</w:t>
+          <w:sz w:val="22"/>
+          <w:szCs w:val="22"/>
+        </w:rPr>
+      </w:pPr>
+      <w:r>
+        <w:rPr>
+          <w:rFonts w:ascii="Parkinsans" w:hAnsi="Parkinsans"/>
+          <w:sz w:val="22"/>
+          <w:szCs w:val="22"/>
+        </w:rPr>
+        <w:t>Puis on met à jour le panier dans la session et recalcule le total du panier.</w:t>
       </w:r>
     </w:p>
     <w:p>
@@ -33194,12 +33353,16 @@
         <w:jc w:val="both"/>
         <w:rPr>
           <w:rFonts w:ascii="Parkinsans" w:hAnsi="Parkinsans"/>
+          <w:sz w:val="22"/>
+          <w:szCs w:val="22"/>
         </w:rPr>
       </w:pPr>
       <w:r>
         <w:rPr>
           <w:rFonts w:ascii="Parkinsans" w:hAnsi="Parkinsans"/>
           <w:noProof/>
+          <w:sz w:val="22"/>
+          <w:szCs w:val="22"/>
         </w:rPr>
         <w:drawing>
           <wp:anchor distT="0" distB="0" distL="114300" distR="114300" simplePos="0" relativeHeight="251769856" behindDoc="0" locked="0" layoutInCell="1" allowOverlap="1" wp14:anchorId="2A3AEF58" wp14:editId="31FCBD90">
@@ -33266,6 +33429,8 @@
         <w:jc w:val="both"/>
         <w:rPr>
           <w:rFonts w:ascii="Parkinsans" w:hAnsi="Parkinsans"/>
+          <w:sz w:val="22"/>
+          <w:szCs w:val="22"/>
         </w:rPr>
       </w:pPr>
     </w:p>
@@ -33277,6 +33442,8 @@
         <w:jc w:val="both"/>
         <w:rPr>
           <w:rFonts w:ascii="Parkinsans" w:hAnsi="Parkinsans"/>
+          <w:sz w:val="22"/>
+          <w:szCs w:val="22"/>
         </w:rPr>
       </w:pPr>
     </w:p>
@@ -33310,21 +33477,28 @@
         <w:jc w:val="both"/>
         <w:rPr>
           <w:rFonts w:ascii="Parkinsans" w:hAnsi="Parkinsans"/>
-        </w:rPr>
-      </w:pPr>
-      <w:r>
-        <w:rPr>
-          <w:rFonts w:ascii="Parkinsans" w:hAnsi="Parkinsans"/>
+          <w:sz w:val="22"/>
+          <w:szCs w:val="22"/>
+        </w:rPr>
+      </w:pPr>
+      <w:r>
+        <w:rPr>
+          <w:rFonts w:ascii="Parkinsans" w:hAnsi="Parkinsans"/>
+          <w:sz w:val="22"/>
+          <w:szCs w:val="22"/>
           <w:u w:val="single"/>
         </w:rPr>
         <w:t xml:space="preserve">Méthode </w:t>
       </w:r>
       <w:proofErr w:type="spellStart"/>
+      <w:proofErr w:type="gramStart"/>
       <w:r>
         <w:rPr>
           <w:rFonts w:ascii="Parkinsans" w:hAnsi="Parkinsans"/>
           <w:b/>
           <w:bCs/>
+          <w:sz w:val="22"/>
+          <w:szCs w:val="22"/>
           <w:u w:val="single"/>
         </w:rPr>
         <w:t>removeCart</w:t>
@@ -33335,33 +33509,31 @@
           <w:rFonts w:ascii="Parkinsans" w:hAnsi="Parkinsans"/>
           <w:b/>
           <w:bCs/>
+          <w:sz w:val="22"/>
+          <w:szCs w:val="22"/>
           <w:u w:val="single"/>
         </w:rPr>
-        <w:t>()</w:t>
-      </w:r>
-      <w:r>
-        <w:rPr>
-          <w:rFonts w:ascii="Parkinsans" w:hAnsi="Parkinsans"/>
-        </w:rPr>
-        <w:t> : Elle supprime 1</w:t>
-      </w:r>
-      <w:r>
-        <w:rPr>
-          <w:rFonts w:ascii="Parkinsans" w:hAnsi="Parkinsans"/>
-        </w:rPr>
-        <w:t xml:space="preserve"> ticket </w:t>
-      </w:r>
-      <w:r>
-        <w:rPr>
-          <w:rFonts w:ascii="Parkinsans" w:hAnsi="Parkinsans"/>
-        </w:rPr>
-        <w:t>en cliquant sur le moins</w:t>
-      </w:r>
-      <w:r>
-        <w:rPr>
-          <w:rFonts w:ascii="Parkinsans" w:hAnsi="Parkinsans"/>
-        </w:rPr>
-        <w:t>.</w:t>
+        <w:t>(</w:t>
+      </w:r>
+      <w:proofErr w:type="gramEnd"/>
+      <w:r>
+        <w:rPr>
+          <w:rFonts w:ascii="Parkinsans" w:hAnsi="Parkinsans"/>
+          <w:b/>
+          <w:bCs/>
+          <w:sz w:val="22"/>
+          <w:szCs w:val="22"/>
+          <w:u w:val="single"/>
+        </w:rPr>
+        <w:t>)</w:t>
+      </w:r>
+      <w:r>
+        <w:rPr>
+          <w:rFonts w:ascii="Parkinsans" w:hAnsi="Parkinsans"/>
+          <w:sz w:val="22"/>
+          <w:szCs w:val="22"/>
+        </w:rPr>
+        <w:t> : Elle supprime 1 ticket en cliquant sur le moins.</w:t>
       </w:r>
     </w:p>
     <w:p>
@@ -33372,12 +33544,16 @@
         <w:jc w:val="both"/>
         <w:rPr>
           <w:rFonts w:ascii="Parkinsans" w:hAnsi="Parkinsans"/>
+          <w:sz w:val="22"/>
+          <w:szCs w:val="22"/>
         </w:rPr>
       </w:pPr>
       <w:r>
         <w:rPr>
           <w:rFonts w:ascii="Parkinsans" w:hAnsi="Parkinsans"/>
           <w:noProof/>
+          <w:sz w:val="22"/>
+          <w:szCs w:val="22"/>
         </w:rPr>
         <w:drawing>
           <wp:anchor distT="0" distB="0" distL="114300" distR="114300" simplePos="0" relativeHeight="251784192" behindDoc="0" locked="0" layoutInCell="1" allowOverlap="1" wp14:anchorId="480118CD" wp14:editId="6D2141FE">
@@ -33438,6 +33614,8 @@
         <w:jc w:val="both"/>
         <w:rPr>
           <w:rFonts w:ascii="Parkinsans" w:hAnsi="Parkinsans"/>
+          <w:sz w:val="22"/>
+          <w:szCs w:val="22"/>
         </w:rPr>
       </w:pPr>
     </w:p>
@@ -33449,6 +33627,8 @@
         <w:jc w:val="both"/>
         <w:rPr>
           <w:rFonts w:ascii="Parkinsans" w:hAnsi="Parkinsans"/>
+          <w:sz w:val="22"/>
+          <w:szCs w:val="22"/>
         </w:rPr>
       </w:pPr>
     </w:p>
@@ -33460,6 +33640,8 @@
         <w:jc w:val="both"/>
         <w:rPr>
           <w:rFonts w:ascii="Parkinsans" w:hAnsi="Parkinsans"/>
+          <w:sz w:val="22"/>
+          <w:szCs w:val="22"/>
         </w:rPr>
       </w:pPr>
     </w:p>
@@ -33471,19 +33653,17 @@
         <w:jc w:val="both"/>
         <w:rPr>
           <w:rFonts w:ascii="Parkinsans" w:hAnsi="Parkinsans"/>
-        </w:rPr>
-      </w:pPr>
-      <w:r>
-        <w:rPr>
-          <w:rFonts w:ascii="Parkinsans" w:hAnsi="Parkinsans"/>
-        </w:rPr>
-        <w:t>Récupère le panier et la clé de l'article</w:t>
-      </w:r>
-      <w:r>
-        <w:rPr>
-          <w:rFonts w:ascii="Parkinsans" w:hAnsi="Parkinsans"/>
-        </w:rPr>
-        <w:t xml:space="preserve"> par le biais de la clé unique lié au panier.</w:t>
+          <w:sz w:val="22"/>
+          <w:szCs w:val="22"/>
+        </w:rPr>
+      </w:pPr>
+      <w:r>
+        <w:rPr>
+          <w:rFonts w:ascii="Parkinsans" w:hAnsi="Parkinsans"/>
+          <w:sz w:val="22"/>
+          <w:szCs w:val="22"/>
+        </w:rPr>
+        <w:t>Récupère le panier et la clé de l'article par le biais de la clé unique lié au panier.</w:t>
       </w:r>
     </w:p>
     <w:p>
@@ -33731,11 +33911,15 @@
         <w:jc w:val="both"/>
         <w:rPr>
           <w:rFonts w:ascii="Parkinsans" w:hAnsi="Parkinsans"/>
-        </w:rPr>
-      </w:pPr>
-      <w:r>
-        <w:rPr>
-          <w:rFonts w:ascii="Parkinsans" w:hAnsi="Parkinsans"/>
+          <w:sz w:val="22"/>
+          <w:szCs w:val="22"/>
+        </w:rPr>
+      </w:pPr>
+      <w:r>
+        <w:rPr>
+          <w:rFonts w:ascii="Parkinsans" w:hAnsi="Parkinsans"/>
+          <w:sz w:val="22"/>
+          <w:szCs w:val="22"/>
         </w:rPr>
         <w:t>Si la quantité devient inférieure ou égale à zéro, l'article est supprimé du panier.</w:t>
       </w:r>
@@ -33748,12 +33932,16 @@
         <w:jc w:val="both"/>
         <w:rPr>
           <w:rFonts w:ascii="Parkinsans" w:hAnsi="Parkinsans"/>
+          <w:sz w:val="22"/>
+          <w:szCs w:val="22"/>
         </w:rPr>
       </w:pPr>
       <w:r>
         <w:rPr>
           <w:rFonts w:ascii="Parkinsans" w:hAnsi="Parkinsans"/>
           <w:noProof/>
+          <w:sz w:val="22"/>
+          <w:szCs w:val="22"/>
         </w:rPr>
         <w:drawing>
           <wp:anchor distT="0" distB="0" distL="114300" distR="114300" simplePos="0" relativeHeight="251787264" behindDoc="0" locked="0" layoutInCell="1" allowOverlap="1" wp14:anchorId="4915CEA8" wp14:editId="64A5D048">
@@ -33814,6 +34002,8 @@
         <w:jc w:val="both"/>
         <w:rPr>
           <w:rFonts w:ascii="Parkinsans" w:hAnsi="Parkinsans"/>
+          <w:sz w:val="22"/>
+          <w:szCs w:val="22"/>
         </w:rPr>
       </w:pPr>
     </w:p>
@@ -33825,6 +34015,8 @@
         <w:jc w:val="both"/>
         <w:rPr>
           <w:rFonts w:ascii="Parkinsans" w:hAnsi="Parkinsans"/>
+          <w:sz w:val="22"/>
+          <w:szCs w:val="22"/>
         </w:rPr>
       </w:pPr>
     </w:p>
@@ -33836,6 +34028,8 @@
         <w:jc w:val="both"/>
         <w:rPr>
           <w:rFonts w:ascii="Parkinsans" w:hAnsi="Parkinsans"/>
+          <w:sz w:val="22"/>
+          <w:szCs w:val="22"/>
         </w:rPr>
       </w:pPr>
     </w:p>
@@ -33847,6 +34041,8 @@
         <w:jc w:val="both"/>
         <w:rPr>
           <w:rFonts w:ascii="Parkinsans" w:hAnsi="Parkinsans"/>
+          <w:sz w:val="22"/>
+          <w:szCs w:val="22"/>
         </w:rPr>
       </w:pPr>
     </w:p>
@@ -33858,6 +34054,8 @@
         <w:jc w:val="both"/>
         <w:rPr>
           <w:rFonts w:ascii="Parkinsans" w:hAnsi="Parkinsans"/>
+          <w:sz w:val="22"/>
+          <w:szCs w:val="22"/>
         </w:rPr>
       </w:pPr>
     </w:p>
@@ -33869,11 +34067,15 @@
         <w:jc w:val="both"/>
         <w:rPr>
           <w:rFonts w:ascii="Parkinsans" w:hAnsi="Parkinsans"/>
-        </w:rPr>
-      </w:pPr>
-      <w:r>
-        <w:rPr>
-          <w:rFonts w:ascii="Parkinsans" w:hAnsi="Parkinsans"/>
+          <w:sz w:val="22"/>
+          <w:szCs w:val="22"/>
+        </w:rPr>
+      </w:pPr>
+      <w:r>
+        <w:rPr>
+          <w:rFonts w:ascii="Parkinsans" w:hAnsi="Parkinsans"/>
+          <w:sz w:val="22"/>
+          <w:szCs w:val="22"/>
         </w:rPr>
         <w:t>Met à jour le panier dans la session.</w:t>
       </w:r>
@@ -33886,12 +34088,16 @@
         <w:jc w:val="both"/>
         <w:rPr>
           <w:rFonts w:ascii="Parkinsans" w:hAnsi="Parkinsans"/>
+          <w:sz w:val="22"/>
+          <w:szCs w:val="22"/>
         </w:rPr>
       </w:pPr>
       <w:r>
         <w:rPr>
           <w:rFonts w:ascii="Parkinsans" w:hAnsi="Parkinsans"/>
           <w:noProof/>
+          <w:sz w:val="22"/>
+          <w:szCs w:val="22"/>
         </w:rPr>
         <w:drawing>
           <wp:anchor distT="0" distB="0" distL="114300" distR="114300" simplePos="0" relativeHeight="251788288" behindDoc="0" locked="0" layoutInCell="1" allowOverlap="1" wp14:anchorId="48343E69" wp14:editId="174B1D56">
@@ -33952,6 +34158,8 @@
         <w:jc w:val="both"/>
         <w:rPr>
           <w:rFonts w:ascii="Parkinsans" w:hAnsi="Parkinsans"/>
+          <w:sz w:val="22"/>
+          <w:szCs w:val="22"/>
         </w:rPr>
       </w:pPr>
     </w:p>
@@ -33973,6 +34181,7 @@
         <w:t xml:space="preserve">Méthode </w:t>
       </w:r>
       <w:proofErr w:type="spellStart"/>
+      <w:proofErr w:type="gramStart"/>
       <w:r>
         <w:rPr>
           <w:rFonts w:ascii="Parkinsans" w:hAnsi="Parkinsans"/>
@@ -33990,7 +34199,17 @@
           <w:bCs/>
           <w:u w:val="single"/>
         </w:rPr>
-        <w:t>()</w:t>
+        <w:t>(</w:t>
+      </w:r>
+      <w:proofErr w:type="gramEnd"/>
+      <w:r>
+        <w:rPr>
+          <w:rFonts w:ascii="Parkinsans" w:hAnsi="Parkinsans"/>
+          <w:b/>
+          <w:bCs/>
+          <w:u w:val="single"/>
+        </w:rPr>
+        <w:t>)</w:t>
       </w:r>
       <w:r>
         <w:rPr>
@@ -34177,19 +34396,7 @@
         <w:rPr>
           <w:rFonts w:ascii="Parkinsans" w:hAnsi="Parkinsans"/>
         </w:rPr>
-        <w:t xml:space="preserve"> : </w:t>
-      </w:r>
-      <w:r>
-        <w:rPr>
-          <w:rFonts w:ascii="Parkinsans" w:hAnsi="Parkinsans"/>
-        </w:rPr>
-        <w:t>Il</w:t>
-      </w:r>
-      <w:r>
-        <w:rPr>
-          <w:rFonts w:ascii="Parkinsans" w:hAnsi="Parkinsans"/>
-        </w:rPr>
-        <w:t xml:space="preserve"> centralise l'envoi d'e-mails dans Symfony. Il utilise l'injection de dépendances pour utiliser </w:t>
+        <w:t xml:space="preserve"> : Il centralise l'envoi d'e-mails dans Symfony. Il utilise l'injection de dépendances pour utiliser </w:t>
       </w:r>
       <w:proofErr w:type="spellStart"/>
       <w:r>
@@ -34289,6 +34496,7 @@
         <w:t xml:space="preserve">Méthode </w:t>
       </w:r>
       <w:proofErr w:type="spellStart"/>
+      <w:proofErr w:type="gramStart"/>
       <w:r>
         <w:rPr>
           <w:rFonts w:ascii="Parkinsans" w:hAnsi="Parkinsans"/>
@@ -34306,19 +34514,23 @@
           <w:bCs/>
           <w:u w:val="single"/>
         </w:rPr>
-        <w:t>()</w:t>
-      </w:r>
-      <w:r>
-        <w:rPr>
-          <w:rFonts w:ascii="Parkinsans" w:hAnsi="Parkinsans"/>
-        </w:rPr>
-        <w:t> : Elle</w:t>
-      </w:r>
-      <w:r>
-        <w:rPr>
-          <w:rFonts w:ascii="Parkinsans" w:hAnsi="Parkinsans"/>
-        </w:rPr>
-        <w:t xml:space="preserve"> crée un objet </w:t>
+        <w:t>(</w:t>
+      </w:r>
+      <w:proofErr w:type="gramEnd"/>
+      <w:r>
+        <w:rPr>
+          <w:rFonts w:ascii="Parkinsans" w:hAnsi="Parkinsans"/>
+          <w:b/>
+          <w:bCs/>
+          <w:u w:val="single"/>
+        </w:rPr>
+        <w:t>)</w:t>
+      </w:r>
+      <w:r>
+        <w:rPr>
+          <w:rFonts w:ascii="Parkinsans" w:hAnsi="Parkinsans"/>
+        </w:rPr>
+        <w:t xml:space="preserve"> : Elle crée un objet </w:t>
       </w:r>
       <w:r>
         <w:rPr>
@@ -34351,6 +34563,7 @@
         <w:t xml:space="preserve">. La méthode </w:t>
       </w:r>
       <w:proofErr w:type="spellStart"/>
+      <w:proofErr w:type="gramStart"/>
       <w:r>
         <w:rPr>
           <w:rFonts w:ascii="Parkinsans" w:hAnsi="Parkinsans"/>
@@ -34366,7 +34579,16 @@
           <w:i/>
           <w:iCs/>
         </w:rPr>
-        <w:t>()</w:t>
+        <w:t>(</w:t>
+      </w:r>
+      <w:proofErr w:type="gramEnd"/>
+      <w:r>
+        <w:rPr>
+          <w:rFonts w:ascii="Parkinsans" w:hAnsi="Parkinsans"/>
+          <w:i/>
+          <w:iCs/>
+        </w:rPr>
+        <w:t>)</w:t>
       </w:r>
       <w:r>
         <w:rPr>
@@ -34525,6 +34747,7 @@
         <w:t xml:space="preserve">Méthode </w:t>
       </w:r>
       <w:proofErr w:type="spellStart"/>
+      <w:proofErr w:type="gramStart"/>
       <w:r>
         <w:rPr>
           <w:rFonts w:ascii="Parkinsans" w:hAnsi="Parkinsans"/>
@@ -34542,7 +34765,17 @@
           <w:bCs/>
           <w:u w:val="single"/>
         </w:rPr>
-        <w:t>()</w:t>
+        <w:t>(</w:t>
+      </w:r>
+      <w:proofErr w:type="gramEnd"/>
+      <w:r>
+        <w:rPr>
+          <w:rFonts w:ascii="Parkinsans" w:hAnsi="Parkinsans"/>
+          <w:b/>
+          <w:bCs/>
+          <w:u w:val="single"/>
+        </w:rPr>
+        <w:t>)</w:t>
       </w:r>
       <w:r>
         <w:rPr>
@@ -34950,6 +35183,7 @@
         <w:t xml:space="preserve">Méthode </w:t>
       </w:r>
       <w:proofErr w:type="spellStart"/>
+      <w:proofErr w:type="gramStart"/>
       <w:r>
         <w:rPr>
           <w:rFonts w:ascii="Parkinsans" w:hAnsi="Parkinsans"/>
@@ -34967,7 +35201,17 @@
           <w:bCs/>
           <w:u w:val="single"/>
         </w:rPr>
-        <w:t>()</w:t>
+        <w:t>(</w:t>
+      </w:r>
+      <w:proofErr w:type="gramEnd"/>
+      <w:r>
+        <w:rPr>
+          <w:rFonts w:ascii="Parkinsans" w:hAnsi="Parkinsans"/>
+          <w:b/>
+          <w:bCs/>
+          <w:u w:val="single"/>
+        </w:rPr>
+        <w:t>)</w:t>
       </w:r>
       <w:r>
         <w:rPr>
@@ -35403,6 +35647,7 @@
         <w:t xml:space="preserve">Méthode </w:t>
       </w:r>
       <w:proofErr w:type="spellStart"/>
+      <w:proofErr w:type="gramStart"/>
       <w:r>
         <w:rPr>
           <w:rFonts w:ascii="Parkinsans" w:hAnsi="Parkinsans"/>
@@ -35420,7 +35665,17 @@
           <w:bCs/>
           <w:u w:val="single"/>
         </w:rPr>
-        <w:t>()</w:t>
+        <w:t>(</w:t>
+      </w:r>
+      <w:proofErr w:type="gramEnd"/>
+      <w:r>
+        <w:rPr>
+          <w:rFonts w:ascii="Parkinsans" w:hAnsi="Parkinsans"/>
+          <w:b/>
+          <w:bCs/>
+          <w:u w:val="single"/>
+        </w:rPr>
+        <w:t>)</w:t>
       </w:r>
       <w:r>
         <w:rPr>
@@ -35649,6 +35904,7 @@
         <w:t xml:space="preserve">Méthode </w:t>
       </w:r>
       <w:proofErr w:type="spellStart"/>
+      <w:proofErr w:type="gramStart"/>
       <w:r>
         <w:rPr>
           <w:rFonts w:ascii="Parkinsans" w:hAnsi="Parkinsans"/>
@@ -35666,7 +35922,17 @@
           <w:bCs/>
           <w:u w:val="single"/>
         </w:rPr>
-        <w:t>()</w:t>
+        <w:t>(</w:t>
+      </w:r>
+      <w:proofErr w:type="gramEnd"/>
+      <w:r>
+        <w:rPr>
+          <w:rFonts w:ascii="Parkinsans" w:hAnsi="Parkinsans"/>
+          <w:b/>
+          <w:bCs/>
+          <w:u w:val="single"/>
+        </w:rPr>
+        <w:t>)</w:t>
       </w:r>
       <w:r>
         <w:rPr>
@@ -35866,6 +36132,7 @@
         <w:t xml:space="preserve">Méthode </w:t>
       </w:r>
       <w:proofErr w:type="spellStart"/>
+      <w:proofErr w:type="gramStart"/>
       <w:r>
         <w:rPr>
           <w:rFonts w:ascii="Parkinsans" w:hAnsi="Parkinsans"/>
@@ -35883,7 +36150,17 @@
           <w:bCs/>
           <w:u w:val="single"/>
         </w:rPr>
-        <w:t>()</w:t>
+        <w:t>(</w:t>
+      </w:r>
+      <w:proofErr w:type="gramEnd"/>
+      <w:r>
+        <w:rPr>
+          <w:rFonts w:ascii="Parkinsans" w:hAnsi="Parkinsans"/>
+          <w:b/>
+          <w:bCs/>
+          <w:u w:val="single"/>
+        </w:rPr>
+        <w:t>)</w:t>
       </w:r>
       <w:r>
         <w:rPr>
@@ -36410,7 +36687,14 @@
         <w:rPr>
           <w:rFonts w:ascii="Parkinsans" w:hAnsi="Parkinsans"/>
         </w:rPr>
-        <w:t xml:space="preserve">La section des tickets itère ( </w:t>
+        <w:t xml:space="preserve">La section des tickets itère </w:t>
+      </w:r>
+      <w:proofErr w:type="gramStart"/>
+      <w:r>
+        <w:rPr>
+          <w:rFonts w:ascii="Parkinsans" w:hAnsi="Parkinsans"/>
+        </w:rPr>
+        <w:t xml:space="preserve">( </w:t>
       </w:r>
       <w:r>
         <w:rPr>
@@ -36418,7 +36702,16 @@
           <w:i/>
           <w:iCs/>
         </w:rPr>
-        <w:t xml:space="preserve">{% for </w:t>
+        <w:t>{</w:t>
+      </w:r>
+      <w:proofErr w:type="gramEnd"/>
+      <w:r>
+        <w:rPr>
+          <w:rFonts w:ascii="Parkinsans" w:hAnsi="Parkinsans"/>
+          <w:i/>
+          <w:iCs/>
+        </w:rPr>
+        <w:t xml:space="preserve">% for </w:t>
       </w:r>
       <w:proofErr w:type="spellStart"/>
       <w:r>
@@ -37132,6 +37425,7 @@
         <w:t xml:space="preserve">Méthode </w:t>
       </w:r>
       <w:proofErr w:type="spellStart"/>
+      <w:proofErr w:type="gramStart"/>
       <w:r>
         <w:rPr>
           <w:rFonts w:ascii="Parkinsans" w:hAnsi="Parkinsans"/>
@@ -37153,7 +37447,19 @@
           <w:szCs w:val="22"/>
           <w:u w:val="single"/>
         </w:rPr>
-        <w:t>()</w:t>
+        <w:t>(</w:t>
+      </w:r>
+      <w:proofErr w:type="gramEnd"/>
+      <w:r>
+        <w:rPr>
+          <w:rFonts w:ascii="Parkinsans" w:hAnsi="Parkinsans"/>
+          <w:b/>
+          <w:bCs/>
+          <w:sz w:val="22"/>
+          <w:szCs w:val="22"/>
+          <w:u w:val="single"/>
+        </w:rPr>
+        <w:t>)</w:t>
       </w:r>
       <w:r>
         <w:rPr>
@@ -37681,7 +37987,16 @@
           <w:sz w:val="22"/>
           <w:szCs w:val="22"/>
         </w:rPr>
-        <w:t xml:space="preserve"> en passant les informations du panier, le total et le formulaire. Le paramètre </w:t>
+        <w:t xml:space="preserve"> en passant les informations du panier, le total et le formulaire. Le paramètre</w:t>
+      </w:r>
+      <w:proofErr w:type="gramStart"/>
+      <w:r>
+        <w:rPr>
+          <w:rFonts w:ascii="Parkinsans" w:hAnsi="Parkinsans"/>
+          <w:sz w:val="22"/>
+          <w:szCs w:val="22"/>
+        </w:rPr>
+        <w:t xml:space="preserve"> </w:t>
       </w:r>
       <w:r>
         <w:rPr>
@@ -37691,7 +38006,18 @@
           <w:sz w:val="22"/>
           <w:szCs w:val="22"/>
         </w:rPr>
-        <w:t>?User $user</w:t>
+        <w:t>?User</w:t>
+      </w:r>
+      <w:proofErr w:type="gramEnd"/>
+      <w:r>
+        <w:rPr>
+          <w:rFonts w:ascii="Parkinsans" w:hAnsi="Parkinsans"/>
+          <w:i/>
+          <w:iCs/>
+          <w:sz w:val="22"/>
+          <w:szCs w:val="22"/>
+        </w:rPr>
+        <w:t xml:space="preserve"> $user</w:t>
       </w:r>
       <w:r>
         <w:rPr>
@@ -37885,6 +38211,7 @@
         <w:t xml:space="preserve">Méthode </w:t>
       </w:r>
       <w:proofErr w:type="spellStart"/>
+      <w:proofErr w:type="gramStart"/>
       <w:r>
         <w:rPr>
           <w:rFonts w:ascii="Parkinsans" w:hAnsi="Parkinsans"/>
@@ -37906,7 +38233,19 @@
           <w:szCs w:val="22"/>
           <w:u w:val="single"/>
         </w:rPr>
-        <w:t>()</w:t>
+        <w:t>(</w:t>
+      </w:r>
+      <w:proofErr w:type="gramEnd"/>
+      <w:r>
+        <w:rPr>
+          <w:rFonts w:ascii="Parkinsans" w:hAnsi="Parkinsans"/>
+          <w:b/>
+          <w:bCs/>
+          <w:sz w:val="22"/>
+          <w:szCs w:val="22"/>
+          <w:u w:val="single"/>
+        </w:rPr>
+        <w:t>)</w:t>
       </w:r>
       <w:r>
         <w:rPr>
@@ -38160,7 +38499,6 @@
         </w:rPr>
         <w:t xml:space="preserve"> pour récupérer l'entité </w:t>
       </w:r>
-      <w:proofErr w:type="spellStart"/>
       <w:r>
         <w:rPr>
           <w:rFonts w:ascii="Parkinsans" w:hAnsi="Parkinsans"/>
@@ -38174,19 +38512,20 @@
       <w:r>
         <w:rPr>
           <w:rFonts w:ascii="Parkinsans" w:hAnsi="Parkinsans"/>
-          <w:sz w:val="22"/>
-          <w:szCs w:val="22"/>
-        </w:rPr>
-        <w:t>correspondant</w:t>
-      </w:r>
-      <w:proofErr w:type="spellEnd"/>
-      <w:r>
-        <w:rPr>
-          <w:rFonts w:ascii="Parkinsans" w:hAnsi="Parkinsans"/>
-          <w:sz w:val="22"/>
-          <w:szCs w:val="22"/>
-        </w:rPr>
-        <w:t xml:space="preserve"> à l'</w:t>
+          <w:i/>
+          <w:iCs/>
+          <w:sz w:val="22"/>
+          <w:szCs w:val="22"/>
+        </w:rPr>
+        <w:t xml:space="preserve"> </w:t>
+      </w:r>
+      <w:r>
+        <w:rPr>
+          <w:rFonts w:ascii="Parkinsans" w:hAnsi="Parkinsans"/>
+          <w:sz w:val="22"/>
+          <w:szCs w:val="22"/>
+        </w:rPr>
+        <w:t>correspondant à l'</w:t>
       </w:r>
       <w:r>
         <w:rPr>
@@ -38453,6 +38792,7 @@
         <w:t xml:space="preserve">Elle appelle la méthode </w:t>
       </w:r>
       <w:proofErr w:type="spellStart"/>
+      <w:proofErr w:type="gramStart"/>
       <w:r>
         <w:rPr>
           <w:rFonts w:ascii="Parkinsans" w:hAnsi="Parkinsans"/>
@@ -38472,7 +38812,18 @@
           <w:sz w:val="22"/>
           <w:szCs w:val="22"/>
         </w:rPr>
-        <w:t>()</w:t>
+        <w:t>(</w:t>
+      </w:r>
+      <w:proofErr w:type="gramEnd"/>
+      <w:r>
+        <w:rPr>
+          <w:rFonts w:ascii="Parkinsans" w:hAnsi="Parkinsans"/>
+          <w:i/>
+          <w:iCs/>
+          <w:sz w:val="22"/>
+          <w:szCs w:val="22"/>
+        </w:rPr>
+        <w:t>)</w:t>
       </w:r>
       <w:r>
         <w:rPr>
@@ -38874,6 +39225,7 @@
         <w:t xml:space="preserve">Méthode </w:t>
       </w:r>
       <w:proofErr w:type="spellStart"/>
+      <w:proofErr w:type="gramStart"/>
       <w:r>
         <w:rPr>
           <w:rFonts w:ascii="Parkinsans" w:hAnsi="Parkinsans"/>
@@ -38895,7 +39247,19 @@
           <w:szCs w:val="22"/>
           <w:u w:val="single"/>
         </w:rPr>
-        <w:t>()</w:t>
+        <w:t>(</w:t>
+      </w:r>
+      <w:proofErr w:type="gramEnd"/>
+      <w:r>
+        <w:rPr>
+          <w:rFonts w:ascii="Parkinsans" w:hAnsi="Parkinsans"/>
+          <w:b/>
+          <w:bCs/>
+          <w:sz w:val="22"/>
+          <w:szCs w:val="22"/>
+          <w:u w:val="single"/>
+        </w:rPr>
+        <w:t>)</w:t>
       </w:r>
       <w:r>
         <w:rPr>
@@ -39173,6 +39537,7 @@
         <w:t xml:space="preserve">Elle appelle la méthode </w:t>
       </w:r>
       <w:proofErr w:type="spellStart"/>
+      <w:proofErr w:type="gramStart"/>
       <w:r>
         <w:rPr>
           <w:rFonts w:ascii="Parkinsans" w:hAnsi="Parkinsans"/>
@@ -39192,7 +39557,18 @@
           <w:sz w:val="22"/>
           <w:szCs w:val="22"/>
         </w:rPr>
-        <w:t>()</w:t>
+        <w:t>(</w:t>
+      </w:r>
+      <w:proofErr w:type="gramEnd"/>
+      <w:r>
+        <w:rPr>
+          <w:rFonts w:ascii="Parkinsans" w:hAnsi="Parkinsans"/>
+          <w:i/>
+          <w:iCs/>
+          <w:sz w:val="22"/>
+          <w:szCs w:val="22"/>
+        </w:rPr>
+        <w:t>)</w:t>
       </w:r>
       <w:r>
         <w:rPr>
@@ -39597,18 +39973,61 @@
           <w:rFonts w:ascii="Parkinsans" w:hAnsi="Parkinsans"/>
           <w:sz w:val="22"/>
           <w:szCs w:val="22"/>
-        </w:rPr>
-      </w:pPr>
-      <w:r>
-        <w:rPr>
-          <w:rFonts w:ascii="Parkinsans" w:hAnsi="Parkinsans"/>
-          <w:sz w:val="22"/>
-          <w:szCs w:val="22"/>
           <w:u w:val="single"/>
         </w:rPr>
+      </w:pPr>
+    </w:p>
+    <w:p>
+      <w:pPr>
+        <w:pStyle w:val="NormalWeb"/>
+        <w:spacing w:before="0" w:beforeAutospacing="0" w:after="0" w:afterAutospacing="0"/>
+        <w:mirrorIndents/>
+        <w:jc w:val="both"/>
+        <w:rPr>
+          <w:rFonts w:ascii="Parkinsans" w:hAnsi="Parkinsans"/>
+          <w:sz w:val="22"/>
+          <w:szCs w:val="22"/>
+          <w:u w:val="single"/>
+        </w:rPr>
+      </w:pPr>
+    </w:p>
+    <w:p>
+      <w:pPr>
+        <w:pStyle w:val="NormalWeb"/>
+        <w:spacing w:before="0" w:beforeAutospacing="0" w:after="0" w:afterAutospacing="0"/>
+        <w:mirrorIndents/>
+        <w:jc w:val="both"/>
+        <w:rPr>
+          <w:rFonts w:ascii="Parkinsans" w:hAnsi="Parkinsans"/>
+          <w:sz w:val="22"/>
+          <w:szCs w:val="22"/>
+          <w:u w:val="single"/>
+        </w:rPr>
+      </w:pPr>
+    </w:p>
+    <w:p>
+      <w:pPr>
+        <w:pStyle w:val="NormalWeb"/>
+        <w:spacing w:before="0" w:beforeAutospacing="0" w:after="0" w:afterAutospacing="0"/>
+        <w:mirrorIndents/>
+        <w:jc w:val="both"/>
+        <w:rPr>
+          <w:rFonts w:ascii="Parkinsans" w:hAnsi="Parkinsans"/>
+          <w:sz w:val="22"/>
+          <w:szCs w:val="22"/>
+        </w:rPr>
+      </w:pPr>
+      <w:r>
+        <w:rPr>
+          <w:rFonts w:ascii="Parkinsans" w:hAnsi="Parkinsans"/>
+          <w:sz w:val="22"/>
+          <w:szCs w:val="22"/>
+          <w:u w:val="single"/>
+        </w:rPr>
         <w:t xml:space="preserve">Méthode </w:t>
       </w:r>
       <w:proofErr w:type="spellStart"/>
+      <w:proofErr w:type="gramStart"/>
       <w:r>
         <w:rPr>
           <w:rFonts w:ascii="Parkinsans" w:hAnsi="Parkinsans"/>
@@ -39630,7 +40049,19 @@
           <w:szCs w:val="22"/>
           <w:u w:val="single"/>
         </w:rPr>
-        <w:t>()</w:t>
+        <w:t>(</w:t>
+      </w:r>
+      <w:proofErr w:type="gramEnd"/>
+      <w:r>
+        <w:rPr>
+          <w:rFonts w:ascii="Parkinsans" w:hAnsi="Parkinsans"/>
+          <w:b/>
+          <w:bCs/>
+          <w:sz w:val="22"/>
+          <w:szCs w:val="22"/>
+          <w:u w:val="single"/>
+        </w:rPr>
+        <w:t>)</w:t>
       </w:r>
       <w:r>
         <w:rPr>
@@ -39758,6 +40189,7 @@
         <w:t xml:space="preserve">Méthode </w:t>
       </w:r>
       <w:proofErr w:type="spellStart"/>
+      <w:proofErr w:type="gramStart"/>
       <w:r>
         <w:rPr>
           <w:rFonts w:ascii="Parkinsans" w:hAnsi="Parkinsans"/>
@@ -39779,7 +40211,19 @@
           <w:szCs w:val="22"/>
           <w:u w:val="single"/>
         </w:rPr>
-        <w:t>()</w:t>
+        <w:t>(</w:t>
+      </w:r>
+      <w:proofErr w:type="gramEnd"/>
+      <w:r>
+        <w:rPr>
+          <w:rFonts w:ascii="Parkinsans" w:hAnsi="Parkinsans"/>
+          <w:b/>
+          <w:bCs/>
+          <w:sz w:val="22"/>
+          <w:szCs w:val="22"/>
+          <w:u w:val="single"/>
+        </w:rPr>
+        <w:t>)</w:t>
       </w:r>
       <w:r>
         <w:rPr>
@@ -40121,6 +40565,7 @@
         <w:t xml:space="preserve">Méthode </w:t>
       </w:r>
       <w:proofErr w:type="spellStart"/>
+      <w:proofErr w:type="gramStart"/>
       <w:r>
         <w:rPr>
           <w:rFonts w:ascii="Parkinsans" w:hAnsi="Parkinsans"/>
@@ -40142,7 +40587,19 @@
           <w:szCs w:val="22"/>
           <w:u w:val="single"/>
         </w:rPr>
-        <w:t>()</w:t>
+        <w:t>(</w:t>
+      </w:r>
+      <w:proofErr w:type="gramEnd"/>
+      <w:r>
+        <w:rPr>
+          <w:rFonts w:ascii="Parkinsans" w:hAnsi="Parkinsans"/>
+          <w:b/>
+          <w:bCs/>
+          <w:sz w:val="22"/>
+          <w:szCs w:val="22"/>
+          <w:u w:val="single"/>
+        </w:rPr>
+        <w:t>)</w:t>
       </w:r>
       <w:r>
         <w:rPr>
@@ -41257,7 +41714,63 @@
         <w:rPr>
           <w:rFonts w:ascii="Parkinsans" w:hAnsi="Parkinsans"/>
         </w:rPr>
-        <w:t xml:space="preserve"> est l’API qui a utilisée. On envoie une </w:t>
+        <w:t xml:space="preserve"> est l’A</w:t>
+      </w:r>
+      <w:r>
+        <w:rPr>
+          <w:rFonts w:ascii="Parkinsans" w:hAnsi="Parkinsans"/>
+        </w:rPr>
+        <w:t xml:space="preserve">pplication </w:t>
+      </w:r>
+      <w:proofErr w:type="spellStart"/>
+      <w:r>
+        <w:rPr>
+          <w:rFonts w:ascii="Parkinsans" w:hAnsi="Parkinsans"/>
+        </w:rPr>
+        <w:t>P</w:t>
+      </w:r>
+      <w:r>
+        <w:rPr>
+          <w:rFonts w:ascii="Parkinsans" w:hAnsi="Parkinsans"/>
+        </w:rPr>
+        <w:t>rogramming</w:t>
+      </w:r>
+      <w:proofErr w:type="spellEnd"/>
+      <w:r>
+        <w:rPr>
+          <w:rFonts w:ascii="Parkinsans" w:hAnsi="Parkinsans"/>
+        </w:rPr>
+        <w:t xml:space="preserve"> Interface (AP</w:t>
+      </w:r>
+      <w:r>
+        <w:rPr>
+          <w:rFonts w:ascii="Parkinsans" w:hAnsi="Parkinsans"/>
+        </w:rPr>
+        <w:t>I</w:t>
+      </w:r>
+      <w:r>
+        <w:rPr>
+          <w:rFonts w:ascii="Parkinsans" w:hAnsi="Parkinsans"/>
+        </w:rPr>
+        <w:t>)</w:t>
+      </w:r>
+      <w:r>
+        <w:rPr>
+          <w:rFonts w:ascii="Parkinsans" w:hAnsi="Parkinsans"/>
+        </w:rPr>
+        <w:t xml:space="preserve"> qui a </w:t>
+      </w:r>
+      <w:r>
+        <w:rPr>
+          <w:rFonts w:ascii="Parkinsans" w:hAnsi="Parkinsans"/>
+        </w:rPr>
+        <w:t xml:space="preserve">été </w:t>
+      </w:r>
+      <w:r>
+        <w:rPr>
+          <w:rFonts w:ascii="Parkinsans" w:hAnsi="Parkinsans"/>
+        </w:rPr>
+        <w:t xml:space="preserve">utilisée. On envoie une </w:t>
       </w:r>
       <w:r>
         <w:rPr>
@@ -41295,7 +41808,45 @@
         <w:rPr>
           <w:rFonts w:ascii="Parkinsans" w:hAnsi="Parkinsans"/>
         </w:rPr>
-        <w:t xml:space="preserve">, avec des données (détails de paiement). </w:t>
+        <w:t>,</w:t>
+      </w:r>
+      <w:r>
+        <w:rPr>
+          <w:rFonts w:ascii="Parkinsans" w:hAnsi="Parkinsans"/>
+        </w:rPr>
+        <w:t xml:space="preserve"> </w:t>
+      </w:r>
+      <w:r>
+        <w:rPr>
+          <w:rFonts w:ascii="Parkinsans" w:hAnsi="Parkinsans"/>
+        </w:rPr>
+        <w:t xml:space="preserve">mais la communication est immédiatement sécurisée et transite via le protocole HTTPS une fois la connexion établie avec les serveurs de </w:t>
+      </w:r>
+      <w:proofErr w:type="spellStart"/>
+      <w:r>
+        <w:rPr>
+          <w:rFonts w:ascii="Parkinsans" w:hAnsi="Parkinsans"/>
+        </w:rPr>
+        <w:t>Stripe</w:t>
+      </w:r>
+      <w:proofErr w:type="spellEnd"/>
+      <w:r>
+        <w:rPr>
+          <w:rFonts w:ascii="Parkinsans" w:hAnsi="Parkinsans"/>
+        </w:rPr>
+        <w:t>.</w:t>
+      </w:r>
+      <w:r>
+        <w:rPr>
+          <w:rFonts w:ascii="Parkinsans" w:hAnsi="Parkinsans"/>
+        </w:rPr>
+        <w:t xml:space="preserve"> Cette requête contient l</w:t>
+      </w:r>
+      <w:r>
+        <w:rPr>
+          <w:rFonts w:ascii="Parkinsans" w:hAnsi="Parkinsans"/>
+        </w:rPr>
+        <w:t xml:space="preserve">es données (détails de paiement). </w:t>
       </w:r>
       <w:proofErr w:type="spellStart"/>
       <w:r>
@@ -41453,6 +42004,7 @@
         <w:t xml:space="preserve">Méthode </w:t>
       </w:r>
       <w:proofErr w:type="spellStart"/>
+      <w:proofErr w:type="gramStart"/>
       <w:r>
         <w:rPr>
           <w:rFonts w:ascii="Parkinsans" w:hAnsi="Parkinsans"/>
@@ -41474,7 +42026,19 @@
           <w:szCs w:val="22"/>
           <w:u w:val="single"/>
         </w:rPr>
-        <w:t>()</w:t>
+        <w:t>(</w:t>
+      </w:r>
+      <w:proofErr w:type="gramEnd"/>
+      <w:r>
+        <w:rPr>
+          <w:rFonts w:ascii="Parkinsans" w:hAnsi="Parkinsans"/>
+          <w:b/>
+          <w:bCs/>
+          <w:sz w:val="22"/>
+          <w:szCs w:val="22"/>
+          <w:u w:val="single"/>
+        </w:rPr>
+        <w:t>)</w:t>
       </w:r>
       <w:r>
         <w:rPr>
@@ -43035,6 +43599,7 @@
         </w:rPr>
         <w:t xml:space="preserve"> sécuriser dans le fichier </w:t>
       </w:r>
+      <w:proofErr w:type="gramStart"/>
       <w:r>
         <w:rPr>
           <w:rFonts w:ascii="Parkinsans" w:hAnsi="Parkinsans"/>
@@ -43057,6 +43622,7 @@
         <w:t>env</w:t>
       </w:r>
       <w:proofErr w:type="spellEnd"/>
+      <w:proofErr w:type="gramEnd"/>
       <w:r>
         <w:rPr>
           <w:rFonts w:ascii="Parkinsans" w:hAnsi="Parkinsans"/>
@@ -43381,6 +43947,7 @@
         <w:t>getUser</w:t>
       </w:r>
       <w:proofErr w:type="spellEnd"/>
+      <w:proofErr w:type="gramStart"/>
       <w:r>
         <w:rPr>
           <w:rFonts w:ascii="Parkinsans" w:hAnsi="Parkinsans"/>
@@ -43389,7 +43956,18 @@
           <w:sz w:val="22"/>
           <w:szCs w:val="22"/>
         </w:rPr>
-        <w:t>()-&gt;</w:t>
+        <w:t>()-</w:t>
+      </w:r>
+      <w:proofErr w:type="gramEnd"/>
+      <w:r>
+        <w:rPr>
+          <w:rFonts w:ascii="Parkinsans" w:hAnsi="Parkinsans"/>
+          <w:i/>
+          <w:iCs/>
+          <w:sz w:val="22"/>
+          <w:szCs w:val="22"/>
+        </w:rPr>
+        <w:t>&gt;</w:t>
       </w:r>
       <w:proofErr w:type="spellStart"/>
       <w:r>
@@ -47297,6 +47875,7 @@
         <w:t xml:space="preserve"> via sa méthode </w:t>
       </w:r>
       <w:proofErr w:type="spellStart"/>
+      <w:proofErr w:type="gramStart"/>
       <w:r>
         <w:rPr>
           <w:rFonts w:ascii="Parkinsans" w:hAnsi="Parkinsans"/>
@@ -47314,7 +47893,16 @@
           <w:sz w:val="22"/>
           <w:szCs w:val="22"/>
         </w:rPr>
-        <w:t xml:space="preserve">(). Ce service utilise le </w:t>
+        <w:t>(</w:t>
+      </w:r>
+      <w:proofErr w:type="gramEnd"/>
+      <w:r>
+        <w:rPr>
+          <w:rFonts w:ascii="Parkinsans" w:hAnsi="Parkinsans"/>
+          <w:sz w:val="22"/>
+          <w:szCs w:val="22"/>
+        </w:rPr>
+        <w:t xml:space="preserve">). Ce service utilise le </w:t>
       </w:r>
       <w:proofErr w:type="spellStart"/>
       <w:r>
@@ -47488,6 +48076,7 @@
         <w:t xml:space="preserve"> via sa méthode </w:t>
       </w:r>
       <w:proofErr w:type="spellStart"/>
+      <w:proofErr w:type="gramStart"/>
       <w:r>
         <w:rPr>
           <w:rFonts w:ascii="Parkinsans" w:hAnsi="Parkinsans"/>
@@ -47505,7 +48094,16 @@
           <w:sz w:val="22"/>
           <w:szCs w:val="22"/>
         </w:rPr>
-        <w:t>().</w:t>
+        <w:t>(</w:t>
+      </w:r>
+      <w:proofErr w:type="gramEnd"/>
+      <w:r>
+        <w:rPr>
+          <w:rFonts w:ascii="Parkinsans" w:hAnsi="Parkinsans"/>
+          <w:sz w:val="22"/>
+          <w:szCs w:val="22"/>
+        </w:rPr>
+        <w:t>).</w:t>
       </w:r>
     </w:p>
     <w:p>
@@ -48089,6 +48687,7 @@
         <w:t xml:space="preserve">Enfin, le panier de l'utilisateur est vidé en utilisant la méthode </w:t>
       </w:r>
       <w:proofErr w:type="spellStart"/>
+      <w:proofErr w:type="gramStart"/>
       <w:r>
         <w:rPr>
           <w:rFonts w:ascii="Parkinsans" w:hAnsi="Parkinsans"/>
@@ -48108,7 +48707,18 @@
           <w:sz w:val="22"/>
           <w:szCs w:val="22"/>
         </w:rPr>
-        <w:t>()</w:t>
+        <w:t>(</w:t>
+      </w:r>
+      <w:proofErr w:type="gramEnd"/>
+      <w:r>
+        <w:rPr>
+          <w:rFonts w:ascii="Parkinsans" w:hAnsi="Parkinsans"/>
+          <w:i/>
+          <w:iCs/>
+          <w:sz w:val="22"/>
+          <w:szCs w:val="22"/>
+        </w:rPr>
+        <w:t>)</w:t>
       </w:r>
       <w:r>
         <w:rPr>
@@ -48655,7 +49265,7 @@
       <w:pPr>
         <w:pStyle w:val="Titre1"/>
       </w:pPr>
-      <w:bookmarkStart w:id="33" w:name="_Toc197811809"/>
+      <w:bookmarkStart w:id="35" w:name="_Toc197811809"/>
       <w:r>
         <w:t>VI</w:t>
       </w:r>
@@ -48668,7 +49278,7 @@
       <w:r>
         <w:t>Axes d’améliorations</w:t>
       </w:r>
-      <w:bookmarkEnd w:id="33"/>
+      <w:bookmarkEnd w:id="35"/>
     </w:p>
     <w:p>
       <w:pPr>
@@ -48697,7 +49307,7 @@
       <w:pPr>
         <w:pStyle w:val="Titre2"/>
       </w:pPr>
-      <w:bookmarkStart w:id="34" w:name="_Toc197811812"/>
+      <w:bookmarkStart w:id="36" w:name="_Toc197811812"/>
       <w:r>
         <w:t>1</w:t>
       </w:r>
@@ -48972,12 +49582,9 @@
           <w:bCs w:val="0"/>
         </w:rPr>
       </w:pPr>
-      <w:bookmarkStart w:id="35" w:name="_Toc197811810"/>
-      <w:r>
-        <w:t>2</w:t>
-      </w:r>
-      <w:r>
-        <w:t xml:space="preserve">. </w:t>
+      <w:bookmarkStart w:id="37" w:name="_Toc197811810"/>
+      <w:r>
+        <w:t xml:space="preserve">2. </w:t>
       </w:r>
       <w:r>
         <w:rPr>
@@ -48987,7 +49594,7 @@
         </w:rPr>
         <w:t>Tests Unitaires</w:t>
       </w:r>
-      <w:bookmarkEnd w:id="35"/>
+      <w:bookmarkEnd w:id="37"/>
       <w:r>
         <w:rPr>
           <w:rStyle w:val="lev"/>
@@ -49025,13 +49632,7 @@
         <w:rPr>
           <w:rFonts w:ascii="Parkinsans" w:hAnsi="Parkinsans"/>
         </w:rPr>
-        <w:t xml:space="preserve"> : Garantir que chaque composant du projet fonctionne de manière</w:t>
-      </w:r>
-      <w:r>
-        <w:rPr>
-          <w:rFonts w:ascii="Parkinsans" w:hAnsi="Parkinsans"/>
-        </w:rPr>
-        <w:t xml:space="preserve"> autonome.</w:t>
+        <w:t xml:space="preserve"> : Garantir que chaque composant du projet fonctionne de manière autonome.</w:t>
       </w:r>
     </w:p>
     <w:p>
@@ -49306,7 +49907,7 @@
       <w:r>
         <w:t>Blog</w:t>
       </w:r>
-      <w:bookmarkEnd w:id="34"/>
+      <w:bookmarkEnd w:id="36"/>
     </w:p>
     <w:p>
       <w:pPr>
@@ -49680,11 +50281,11 @@
       <w:pPr>
         <w:pStyle w:val="Titre1"/>
       </w:pPr>
-      <w:bookmarkStart w:id="36" w:name="_Toc197811813"/>
+      <w:bookmarkStart w:id="38" w:name="_Toc197811813"/>
       <w:r>
         <w:t>CONCLUSION</w:t>
       </w:r>
-      <w:bookmarkEnd w:id="36"/>
+      <w:bookmarkEnd w:id="38"/>
     </w:p>
     <w:p>
       <w:pPr>
@@ -49821,11 +50422,11 @@
       <w:pPr>
         <w:pStyle w:val="Titre1"/>
       </w:pPr>
-      <w:bookmarkStart w:id="37" w:name="_Toc197811814"/>
+      <w:bookmarkStart w:id="39" w:name="_Toc197811814"/>
       <w:r>
         <w:t>ANNEXES</w:t>
       </w:r>
-      <w:bookmarkEnd w:id="37"/>
+      <w:bookmarkEnd w:id="39"/>
     </w:p>
     <w:p>
       <w:pPr>
@@ -49842,7 +50443,7 @@
           <w:bCs/>
         </w:rPr>
       </w:pPr>
-      <w:bookmarkStart w:id="38" w:name="_Toc197811815"/>
+      <w:bookmarkStart w:id="40" w:name="_Toc197811815"/>
       <w:r>
         <w:t>Annexe 1</w:t>
       </w:r>
@@ -49859,7 +50460,7 @@
         </w:rPr>
         <w:t>Trello</w:t>
       </w:r>
-      <w:bookmarkEnd w:id="38"/>
+      <w:bookmarkEnd w:id="40"/>
     </w:p>
     <w:p>
       <w:pPr>
@@ -49869,7 +50470,7 @@
           <w:bCs/>
         </w:rPr>
       </w:pPr>
-      <w:bookmarkStart w:id="39" w:name="_Toc197811816"/>
+      <w:bookmarkStart w:id="41" w:name="_Toc197811816"/>
       <w:r>
         <w:t>Annexe 2 :</w:t>
       </w:r>
@@ -49880,7 +50481,7 @@
         </w:rPr>
         <w:t xml:space="preserve"> MCD</w:t>
       </w:r>
-      <w:bookmarkEnd w:id="39"/>
+      <w:bookmarkEnd w:id="41"/>
     </w:p>
     <w:p>
       <w:pPr>
@@ -49890,7 +50491,7 @@
           <w:bCs/>
         </w:rPr>
       </w:pPr>
-      <w:bookmarkStart w:id="40" w:name="_Toc197811817"/>
+      <w:bookmarkStart w:id="42" w:name="_Toc197811817"/>
       <w:r>
         <w:t>Annexe 3 :</w:t>
       </w:r>
@@ -49901,7 +50502,7 @@
         </w:rPr>
         <w:t xml:space="preserve"> MLD</w:t>
       </w:r>
-      <w:bookmarkEnd w:id="40"/>
+      <w:bookmarkEnd w:id="42"/>
     </w:p>
     <w:p>
       <w:pPr>
@@ -49911,7 +50512,7 @@
           <w:bCs/>
         </w:rPr>
       </w:pPr>
-      <w:bookmarkStart w:id="41" w:name="_Toc197811818"/>
+      <w:bookmarkStart w:id="43" w:name="_Toc197811818"/>
       <w:r>
         <w:t>Annexe 4 :</w:t>
       </w:r>
@@ -49922,7 +50523,7 @@
         </w:rPr>
         <w:t xml:space="preserve"> Maquettes mobile first</w:t>
       </w:r>
-      <w:bookmarkEnd w:id="41"/>
+      <w:bookmarkEnd w:id="43"/>
     </w:p>
     <w:p>
       <w:pPr>
@@ -49932,7 +50533,7 @@
           <w:bCs/>
         </w:rPr>
       </w:pPr>
-      <w:bookmarkStart w:id="42" w:name="_Toc197811819"/>
+      <w:bookmarkStart w:id="44" w:name="_Toc197811819"/>
       <w:r>
         <w:t>Annexe 5</w:t>
       </w:r>
@@ -49949,7 +50550,7 @@
         </w:rPr>
         <w:t xml:space="preserve"> Maquettes desktop</w:t>
       </w:r>
-      <w:bookmarkEnd w:id="42"/>
+      <w:bookmarkEnd w:id="44"/>
     </w:p>
     <w:p>
       <w:pPr>
@@ -49959,7 +50560,7 @@
           <w:bCs/>
         </w:rPr>
       </w:pPr>
-      <w:bookmarkStart w:id="43" w:name="_Toc197811820"/>
+      <w:bookmarkStart w:id="45" w:name="_Toc197811820"/>
       <w:r>
         <w:t>Annexe 6 :</w:t>
       </w:r>
@@ -49970,7 +50571,7 @@
         </w:rPr>
         <w:t xml:space="preserve"> Benchmark</w:t>
       </w:r>
-      <w:bookmarkEnd w:id="43"/>
+      <w:bookmarkEnd w:id="45"/>
     </w:p>
     <w:p>
       <w:pPr>
@@ -49980,7 +50581,7 @@
           <w:bCs/>
         </w:rPr>
       </w:pPr>
-      <w:bookmarkStart w:id="44" w:name="_Toc197811821"/>
+      <w:bookmarkStart w:id="46" w:name="_Toc197811821"/>
       <w:r>
         <w:t>Annexe 7 :</w:t>
       </w:r>
@@ -49991,7 +50592,7 @@
         </w:rPr>
         <w:t xml:space="preserve"> Code de la commande (partie 2)</w:t>
       </w:r>
-      <w:bookmarkEnd w:id="44"/>
+      <w:bookmarkEnd w:id="46"/>
     </w:p>
     <w:p>
       <w:pPr>
@@ -50001,7 +50602,7 @@
           <w:bCs/>
         </w:rPr>
       </w:pPr>
-      <w:bookmarkStart w:id="45" w:name="_Toc197811822"/>
+      <w:bookmarkStart w:id="47" w:name="_Toc197811822"/>
       <w:r>
         <w:t>Annexe 8 :</w:t>
       </w:r>
@@ -50012,7 +50613,7 @@
         </w:rPr>
         <w:t xml:space="preserve"> -</w:t>
       </w:r>
-      <w:bookmarkEnd w:id="45"/>
+      <w:bookmarkEnd w:id="47"/>
     </w:p>
     <w:sectPr>
       <w:footerReference w:type="default" r:id="rId149"/>
@@ -52703,6 +53304,7 @@
   <w:style w:type="character" w:default="1" w:styleId="Policepardfaut">
     <w:name w:val="Default Paragraph Font"/>
     <w:uiPriority w:val="1"/>
+    <w:semiHidden/>
     <w:unhideWhenUsed/>
   </w:style>
   <w:style w:type="table" w:default="1" w:styleId="TableauNormal">

</xml_diff>